<commit_message>
Commit dos arquivos do TG
</commit_message>
<xml_diff>
--- a/Automatização Residencial com Smartphone Android.docx
+++ b/Automatização Residencial com Smartphone Android.docx
@@ -533,43 +533,7 @@
           <w:color w:val="000000" w:themeColor="text1"/>
           <w:kern w:val="24"/>
         </w:rPr>
-        <w:t xml:space="preserve"> os </w:t>
-      </w:r>
-      <w:proofErr w:type="gramStart"/>
-      <w:r>
-        <w:rPr>
-          <w:iCs/>
-          <w:color w:val="000000" w:themeColor="text1"/>
-          <w:kern w:val="24"/>
-        </w:rPr>
-        <w:t>mais</w:t>
-      </w:r>
-      <w:proofErr w:type="gramEnd"/>
-      <w:r>
-        <w:rPr>
-          <w:iCs/>
-          <w:color w:val="000000" w:themeColor="text1"/>
-          <w:kern w:val="24"/>
-        </w:rPr>
-        <w:t xml:space="preserve"> </w:t>
-      </w:r>
-      <w:proofErr w:type="gramStart"/>
-      <w:r>
-        <w:rPr>
-          <w:iCs/>
-          <w:color w:val="000000" w:themeColor="text1"/>
-          <w:kern w:val="24"/>
-        </w:rPr>
-        <w:t>conhecidos</w:t>
-      </w:r>
-      <w:proofErr w:type="gramEnd"/>
-      <w:r>
-        <w:rPr>
-          <w:iCs/>
-          <w:color w:val="000000" w:themeColor="text1"/>
-          <w:kern w:val="24"/>
-        </w:rPr>
-        <w:t xml:space="preserve"> o </w:t>
+        <w:t xml:space="preserve"> os mais conhecidos o </w:t>
       </w:r>
       <w:r>
         <w:rPr>
@@ -6520,12 +6484,7 @@
         <w:t>open source</w:t>
       </w:r>
       <w:r>
-        <w:t xml:space="preserve">) em 2001 tornou-se um dos principais IDE’s de desenvolvimento tendo desde 2001 mais de 50 milhões de downloads. Segundo Burnett, 2006, </w:t>
-      </w:r>
-      <w:bookmarkStart w:id="0" w:name="_GoBack"/>
-      <w:bookmarkEnd w:id="0"/>
-      <w:r>
-        <w:t>o Eclipse é mantido pelo Eclipse Foundation, uma organização sem fins lucrativo e independente desde 2001.</w:t>
+        <w:t>) em 2001 tornou-se um dos principais IDE’s de desenvolvimento tendo desde 2001 mais de 50 milhões de downloads. Segundo Burnett, 2006, o Eclipse é mantido pelo Eclipse Foundation, uma organização sem fins lucrativo e independente desde 2001.</w:t>
       </w:r>
     </w:p>
     <w:p>
@@ -9658,6 +9617,7 @@
             <w:rFonts w:ascii="Times New Roman" w:hAnsi="Times New Roman" w:cs="Times New Roman"/>
             <w:b/>
             <w:bCs/>
+            <w:i/>
             <w:color w:val="auto"/>
             <w:sz w:val="24"/>
             <w:szCs w:val="24"/>
@@ -9688,7 +9648,45 @@
           <w:szCs w:val="24"/>
           <w:lang w:val="en-US"/>
         </w:rPr>
-        <w:t xml:space="preserve">Representa o adaptador Bluetooth local (radio Bluetooth). </w:t>
+        <w:t xml:space="preserve">Representa o adaptador </w:t>
+      </w:r>
+      <w:r>
+        <w:rPr>
+          <w:rFonts w:ascii="Times New Roman" w:hAnsi="Times New Roman" w:cs="Times New Roman"/>
+          <w:i/>
+          <w:sz w:val="24"/>
+          <w:szCs w:val="24"/>
+          <w:lang w:val="en-US"/>
+        </w:rPr>
+        <w:t>Bluetooth</w:t>
+      </w:r>
+      <w:r>
+        <w:rPr>
+          <w:rFonts w:ascii="Times New Roman" w:hAnsi="Times New Roman" w:cs="Times New Roman"/>
+          <w:sz w:val="24"/>
+          <w:szCs w:val="24"/>
+          <w:lang w:val="en-US"/>
+        </w:rPr>
+        <w:t xml:space="preserve"> local (radio </w:t>
+      </w:r>
+      <w:r>
+        <w:rPr>
+          <w:rFonts w:ascii="Times New Roman" w:hAnsi="Times New Roman" w:cs="Times New Roman"/>
+          <w:i/>
+          <w:sz w:val="24"/>
+          <w:szCs w:val="24"/>
+          <w:lang w:val="en-US"/>
+        </w:rPr>
+        <w:t>Bluetooth</w:t>
+      </w:r>
+      <w:r>
+        <w:rPr>
+          <w:rFonts w:ascii="Times New Roman" w:hAnsi="Times New Roman" w:cs="Times New Roman"/>
+          <w:sz w:val="24"/>
+          <w:szCs w:val="24"/>
+          <w:lang w:val="en-US"/>
+        </w:rPr>
+        <w:t xml:space="preserve">). </w:t>
       </w:r>
       <w:r>
         <w:rPr>
@@ -9713,6 +9711,7 @@
           <w:rPr>
             <w:rStyle w:val="Hyperlink"/>
             <w:rFonts w:ascii="Times New Roman" w:hAnsi="Times New Roman" w:cs="Times New Roman"/>
+            <w:i/>
             <w:color w:val="auto"/>
             <w:sz w:val="24"/>
             <w:szCs w:val="24"/>
@@ -9729,7 +9728,24 @@
           <w:sz w:val="24"/>
           <w:szCs w:val="24"/>
         </w:rPr>
-        <w:t xml:space="preserve"> é o ponto de entrada para todas as interações Bluetooth. </w:t>
+        <w:t xml:space="preserve"> é o ponto de entrada para todas as interações </w:t>
+      </w:r>
+      <w:r>
+        <w:rPr>
+          <w:rFonts w:ascii="Times New Roman" w:hAnsi="Times New Roman" w:cs="Times New Roman"/>
+          <w:i/>
+          <w:sz w:val="24"/>
+          <w:szCs w:val="24"/>
+        </w:rPr>
+        <w:t>Bluetooth</w:t>
+      </w:r>
+      <w:r>
+        <w:rPr>
+          <w:rFonts w:ascii="Times New Roman" w:hAnsi="Times New Roman" w:cs="Times New Roman"/>
+          <w:sz w:val="24"/>
+          <w:szCs w:val="24"/>
+        </w:rPr>
+        <w:t xml:space="preserve">. </w:t>
       </w:r>
       <w:r>
         <w:rPr>
@@ -9745,7 +9761,24 @@
           <w:sz w:val="24"/>
           <w:szCs w:val="24"/>
         </w:rPr>
-        <w:t xml:space="preserve"> outros dispositivos Bluetooth, consultar uma lista de dispositivos emparelhados, instanciar um </w:t>
+        <w:t xml:space="preserve"> outros dispositivos </w:t>
+      </w:r>
+      <w:r>
+        <w:rPr>
+          <w:rFonts w:ascii="Times New Roman" w:hAnsi="Times New Roman" w:cs="Times New Roman"/>
+          <w:i/>
+          <w:sz w:val="24"/>
+          <w:szCs w:val="24"/>
+        </w:rPr>
+        <w:t>Bluetooth</w:t>
+      </w:r>
+      <w:r>
+        <w:rPr>
+          <w:rFonts w:ascii="Times New Roman" w:hAnsi="Times New Roman" w:cs="Times New Roman"/>
+          <w:sz w:val="24"/>
+          <w:szCs w:val="24"/>
+        </w:rPr>
+        <w:t>, consultar uma lista de dispositivos emparelhados, instanciar um </w:t>
       </w:r>
       <w:hyperlink r:id="rId23" w:history="1">
         <w:proofErr w:type="gramStart"/>
@@ -9753,6 +9786,7 @@
           <w:rPr>
             <w:rStyle w:val="Hyperlink"/>
             <w:rFonts w:ascii="Times New Roman" w:hAnsi="Times New Roman" w:cs="Times New Roman"/>
+            <w:i/>
             <w:color w:val="auto"/>
             <w:sz w:val="24"/>
             <w:szCs w:val="24"/>
@@ -9776,6 +9810,7 @@
           <w:rPr>
             <w:rStyle w:val="Hyperlink"/>
             <w:rFonts w:ascii="Times New Roman" w:hAnsi="Times New Roman" w:cs="Times New Roman"/>
+            <w:i/>
             <w:color w:val="auto"/>
             <w:sz w:val="24"/>
             <w:szCs w:val="24"/>
@@ -9819,6 +9854,7 @@
             <w:rFonts w:ascii="Times New Roman" w:hAnsi="Times New Roman" w:cs="Times New Roman"/>
             <w:b/>
             <w:bCs/>
+            <w:i/>
             <w:color w:val="auto"/>
             <w:sz w:val="24"/>
             <w:szCs w:val="24"/>
@@ -9855,7 +9891,40 @@
           <w:sz w:val="24"/>
           <w:szCs w:val="24"/>
         </w:rPr>
-        <w:t xml:space="preserve"> um dispositivo remoto Bluetooth. Use isso para requerer uma conexão com um dispositivo remoto através de um </w:t>
+        <w:t xml:space="preserve"> um dispositivo remoto </w:t>
+      </w:r>
+      <w:r>
+        <w:rPr>
+          <w:rFonts w:ascii="Times New Roman" w:hAnsi="Times New Roman" w:cs="Times New Roman"/>
+          <w:i/>
+          <w:sz w:val="24"/>
+          <w:szCs w:val="24"/>
+        </w:rPr>
+        <w:t>Bluetooth</w:t>
+      </w:r>
+      <w:r>
+        <w:rPr>
+          <w:rFonts w:ascii="Times New Roman" w:hAnsi="Times New Roman" w:cs="Times New Roman"/>
+          <w:sz w:val="24"/>
+          <w:szCs w:val="24"/>
+        </w:rPr>
+        <w:t xml:space="preserve">. </w:t>
+      </w:r>
+      <w:r>
+        <w:rPr>
+          <w:rFonts w:ascii="Times New Roman" w:hAnsi="Times New Roman" w:cs="Times New Roman"/>
+          <w:sz w:val="24"/>
+          <w:szCs w:val="24"/>
+        </w:rPr>
+        <w:t>Utilizado</w:t>
+      </w:r>
+      <w:r>
+        <w:rPr>
+          <w:rFonts w:ascii="Times New Roman" w:hAnsi="Times New Roman" w:cs="Times New Roman"/>
+          <w:sz w:val="24"/>
+          <w:szCs w:val="24"/>
+        </w:rPr>
+        <w:t xml:space="preserve"> para requerer uma conexão com um dispositivo remoto através de um </w:t>
       </w:r>
       <w:hyperlink r:id="rId26" w:history="1">
         <w:proofErr w:type="gramStart"/>
@@ -9863,6 +9932,7 @@
           <w:rPr>
             <w:rStyle w:val="Hyperlink"/>
             <w:rFonts w:ascii="Times New Roman" w:hAnsi="Times New Roman" w:cs="Times New Roman"/>
+            <w:i/>
             <w:color w:val="auto"/>
             <w:sz w:val="24"/>
             <w:szCs w:val="24"/>
@@ -9879,7 +9949,23 @@
           <w:sz w:val="24"/>
           <w:szCs w:val="24"/>
         </w:rPr>
-        <w:t> ou consultar informações sobre o dispositivo como seu nome, endereço, e estado da ligação.</w:t>
+        <w:t> ou consultar informações sobre o dispositivo</w:t>
+      </w:r>
+      <w:r>
+        <w:rPr>
+          <w:rFonts w:ascii="Times New Roman" w:hAnsi="Times New Roman" w:cs="Times New Roman"/>
+          <w:sz w:val="24"/>
+          <w:szCs w:val="24"/>
+        </w:rPr>
+        <w:t>,</w:t>
+      </w:r>
+      <w:r>
+        <w:rPr>
+          <w:rFonts w:ascii="Times New Roman" w:hAnsi="Times New Roman" w:cs="Times New Roman"/>
+          <w:sz w:val="24"/>
+          <w:szCs w:val="24"/>
+        </w:rPr>
+        <w:t xml:space="preserve"> como seu nome, endereço, e estado da ligação.</w:t>
       </w:r>
     </w:p>
     <w:p>
@@ -9906,6 +9992,7 @@
             <w:rFonts w:ascii="Times New Roman" w:hAnsi="Times New Roman" w:cs="Times New Roman"/>
             <w:b/>
             <w:bCs/>
+            <w:i/>
             <w:color w:val="auto"/>
             <w:sz w:val="24"/>
             <w:szCs w:val="24"/>
@@ -9938,7 +10025,6 @@
         </w:rPr>
         <w:t xml:space="preserve">Representa </w:t>
       </w:r>
-      <w:proofErr w:type="spellStart"/>
       <w:proofErr w:type="gramStart"/>
       <w:r>
         <w:rPr>
@@ -9949,7 +10035,6 @@
         </w:rPr>
         <w:t>a</w:t>
       </w:r>
-      <w:proofErr w:type="spellEnd"/>
       <w:proofErr w:type="gramEnd"/>
       <w:r>
         <w:rPr>
@@ -9958,7 +10043,45 @@
           <w:szCs w:val="24"/>
           <w:lang w:val="en-US"/>
         </w:rPr>
-        <w:t xml:space="preserve"> interface para um socket Bluetooth. </w:t>
+        <w:t xml:space="preserve"> interface para um </w:t>
+      </w:r>
+      <w:r>
+        <w:rPr>
+          <w:rFonts w:ascii="Times New Roman" w:hAnsi="Times New Roman" w:cs="Times New Roman"/>
+          <w:i/>
+          <w:sz w:val="24"/>
+          <w:szCs w:val="24"/>
+          <w:lang w:val="en-US"/>
+        </w:rPr>
+        <w:t>socket</w:t>
+      </w:r>
+      <w:r>
+        <w:rPr>
+          <w:rFonts w:ascii="Times New Roman" w:hAnsi="Times New Roman" w:cs="Times New Roman"/>
+          <w:sz w:val="24"/>
+          <w:szCs w:val="24"/>
+          <w:lang w:val="en-US"/>
+        </w:rPr>
+        <w:t xml:space="preserve"> </w:t>
+      </w:r>
+      <w:r>
+        <w:rPr>
+          <w:rFonts w:ascii="Times New Roman" w:hAnsi="Times New Roman" w:cs="Times New Roman"/>
+          <w:i/>
+          <w:sz w:val="24"/>
+          <w:szCs w:val="24"/>
+          <w:lang w:val="en-US"/>
+        </w:rPr>
+        <w:t>Bluetooth</w:t>
+      </w:r>
+      <w:r>
+        <w:rPr>
+          <w:rFonts w:ascii="Times New Roman" w:hAnsi="Times New Roman" w:cs="Times New Roman"/>
+          <w:sz w:val="24"/>
+          <w:szCs w:val="24"/>
+          <w:lang w:val="en-US"/>
+        </w:rPr>
+        <w:t xml:space="preserve">. </w:t>
       </w:r>
       <w:r>
         <w:rPr>
@@ -9974,7 +10097,16 @@
           <w:sz w:val="24"/>
           <w:szCs w:val="24"/>
         </w:rPr>
-        <w:t>a troca de dados entre dispositivos Bluetooth</w:t>
+        <w:t xml:space="preserve">a troca de dados entre dispositivos </w:t>
+      </w:r>
+      <w:r>
+        <w:rPr>
+          <w:rFonts w:ascii="Times New Roman" w:hAnsi="Times New Roman" w:cs="Times New Roman"/>
+          <w:i/>
+          <w:sz w:val="24"/>
+          <w:szCs w:val="24"/>
+        </w:rPr>
+        <w:t>Bluetooth</w:t>
       </w:r>
       <w:r>
         <w:rPr>
@@ -9988,6 +10120,7 @@
       <w:r>
         <w:rPr>
           <w:rFonts w:ascii="Times New Roman" w:hAnsi="Times New Roman" w:cs="Times New Roman"/>
+          <w:i/>
           <w:sz w:val="24"/>
           <w:szCs w:val="24"/>
         </w:rPr>
@@ -10000,7 +10133,24 @@
           <w:sz w:val="24"/>
           <w:szCs w:val="24"/>
         </w:rPr>
-        <w:t xml:space="preserve"> e OutputStream.</w:t>
+        <w:t xml:space="preserve"> e </w:t>
+      </w:r>
+      <w:r>
+        <w:rPr>
+          <w:rFonts w:ascii="Times New Roman" w:hAnsi="Times New Roman" w:cs="Times New Roman"/>
+          <w:i/>
+          <w:sz w:val="24"/>
+          <w:szCs w:val="24"/>
+        </w:rPr>
+        <w:t>OutputStream</w:t>
+      </w:r>
+      <w:r>
+        <w:rPr>
+          <w:rFonts w:ascii="Times New Roman" w:hAnsi="Times New Roman" w:cs="Times New Roman"/>
+          <w:sz w:val="24"/>
+          <w:szCs w:val="24"/>
+        </w:rPr>
+        <w:t>.</w:t>
       </w:r>
     </w:p>
     <w:p>
@@ -10029,6 +10179,7 @@
             <w:rFonts w:ascii="Times New Roman" w:hAnsi="Times New Roman" w:cs="Times New Roman"/>
             <w:b/>
             <w:bCs/>
+            <w:i/>
             <w:color w:val="auto"/>
             <w:sz w:val="24"/>
             <w:szCs w:val="24"/>
@@ -10065,7 +10216,24 @@
           <w:sz w:val="24"/>
           <w:szCs w:val="24"/>
         </w:rPr>
-        <w:t xml:space="preserve"> um socket de servidor que escuta por requisições que chegam ao dispositivo onde a aplicação roda. De forma a conectar dois dispositivos An</w:t>
+        <w:t xml:space="preserve"> um </w:t>
+      </w:r>
+      <w:r>
+        <w:rPr>
+          <w:rFonts w:ascii="Times New Roman" w:hAnsi="Times New Roman" w:cs="Times New Roman"/>
+          <w:i/>
+          <w:sz w:val="24"/>
+          <w:szCs w:val="24"/>
+        </w:rPr>
+        <w:t>socket</w:t>
+      </w:r>
+      <w:r>
+        <w:rPr>
+          <w:rFonts w:ascii="Times New Roman" w:hAnsi="Times New Roman" w:cs="Times New Roman"/>
+          <w:sz w:val="24"/>
+          <w:szCs w:val="24"/>
+        </w:rPr>
+        <w:t xml:space="preserve"> de servidor que escuta por requisições que chegam ao dispositivo onde a aplicação roda. De forma a conectar dois dispositivos An</w:t>
       </w:r>
       <w:r>
         <w:rPr>
@@ -10081,7 +10249,24 @@
           <w:sz w:val="24"/>
           <w:szCs w:val="24"/>
         </w:rPr>
-        <w:t>sa abrir um socket servidor com essa classe. Quando um</w:t>
+        <w:t xml:space="preserve">sa abrir um </w:t>
+      </w:r>
+      <w:r>
+        <w:rPr>
+          <w:rFonts w:ascii="Times New Roman" w:hAnsi="Times New Roman" w:cs="Times New Roman"/>
+          <w:i/>
+          <w:sz w:val="24"/>
+          <w:szCs w:val="24"/>
+        </w:rPr>
+        <w:t>socket</w:t>
+      </w:r>
+      <w:r>
+        <w:rPr>
+          <w:rFonts w:ascii="Times New Roman" w:hAnsi="Times New Roman" w:cs="Times New Roman"/>
+          <w:sz w:val="24"/>
+          <w:szCs w:val="24"/>
+        </w:rPr>
+        <w:t xml:space="preserve"> servidor com essa classe. Quando um</w:t>
       </w:r>
       <w:r>
         <w:rPr>
@@ -10097,7 +10282,24 @@
           <w:sz w:val="24"/>
           <w:szCs w:val="24"/>
         </w:rPr>
-        <w:t>dispositivo Bluetooth faz uma requisição de conexão a</w:t>
+        <w:t xml:space="preserve">dispositivo </w:t>
+      </w:r>
+      <w:r>
+        <w:rPr>
+          <w:rFonts w:ascii="Times New Roman" w:hAnsi="Times New Roman" w:cs="Times New Roman"/>
+          <w:i/>
+          <w:sz w:val="24"/>
+          <w:szCs w:val="24"/>
+        </w:rPr>
+        <w:t>Bluetooth</w:t>
+      </w:r>
+      <w:r>
+        <w:rPr>
+          <w:rFonts w:ascii="Times New Roman" w:hAnsi="Times New Roman" w:cs="Times New Roman"/>
+          <w:sz w:val="24"/>
+          <w:szCs w:val="24"/>
+        </w:rPr>
+        <w:t xml:space="preserve"> faz uma requisição de conexão a</w:t>
       </w:r>
       <w:r>
         <w:rPr>
@@ -10153,6 +10355,7 @@
           <w:rPr>
             <w:rStyle w:val="Hyperlink"/>
             <w:rFonts w:ascii="Times New Roman" w:hAnsi="Times New Roman" w:cs="Times New Roman"/>
+            <w:i/>
             <w:color w:val="auto"/>
             <w:sz w:val="24"/>
             <w:szCs w:val="24"/>
@@ -10202,6 +10405,7 @@
           <w:rPr>
             <w:rStyle w:val="Hyperlink"/>
             <w:rFonts w:ascii="Times New Roman" w:hAnsi="Times New Roman" w:cs="Times New Roman"/>
+            <w:i/>
             <w:color w:val="auto"/>
             <w:sz w:val="24"/>
             <w:szCs w:val="24"/>
@@ -10262,10 +10466,46 @@
       <w:r>
         <w:rPr>
           <w:rFonts w:ascii="Times New Roman" w:hAnsi="Times New Roman" w:cs="Times New Roman"/>
-          <w:sz w:val="24"/>
-          <w:szCs w:val="24"/>
-        </w:rPr>
-        <w:t>Manifest para permitir a utilização do Bluetooth pela aplicação, para isso é necessário utilizar a seguinte permissão:</w:t>
+          <w:i/>
+          <w:sz w:val="24"/>
+          <w:szCs w:val="24"/>
+        </w:rPr>
+        <w:t>Manifest</w:t>
+      </w:r>
+      <w:r>
+        <w:rPr>
+          <w:rFonts w:ascii="Times New Roman" w:hAnsi="Times New Roman" w:cs="Times New Roman"/>
+          <w:sz w:val="24"/>
+          <w:szCs w:val="24"/>
+        </w:rPr>
+        <w:t xml:space="preserve"> para permitir a utilização do </w:t>
+      </w:r>
+      <w:r>
+        <w:rPr>
+          <w:rFonts w:ascii="Times New Roman" w:hAnsi="Times New Roman" w:cs="Times New Roman"/>
+          <w:i/>
+          <w:sz w:val="24"/>
+          <w:szCs w:val="24"/>
+        </w:rPr>
+        <w:t>Bluetooth</w:t>
+      </w:r>
+      <w:r>
+        <w:rPr>
+          <w:rFonts w:ascii="Times New Roman" w:hAnsi="Times New Roman" w:cs="Times New Roman"/>
+          <w:sz w:val="24"/>
+          <w:szCs w:val="24"/>
+        </w:rPr>
+        <w:t xml:space="preserve"> pela aplicação,</w:t>
+      </w:r>
+      <w:bookmarkStart w:id="0" w:name="_GoBack"/>
+      <w:bookmarkEnd w:id="0"/>
+      <w:r>
+        <w:rPr>
+          <w:rFonts w:ascii="Times New Roman" w:hAnsi="Times New Roman" w:cs="Times New Roman"/>
+          <w:sz w:val="24"/>
+          <w:szCs w:val="24"/>
+        </w:rPr>
+        <w:t xml:space="preserve"> para isso é necessário utilizar a seguinte permissão:</w:t>
       </w:r>
     </w:p>
     <w:p>
@@ -14915,7 +15155,7 @@
           <w:rPr>
             <w:noProof/>
           </w:rPr>
-          <w:t>10</w:t>
+          <w:t>16</w:t>
         </w:r>
         <w:r>
           <w:fldChar w:fldCharType="end"/>
@@ -17488,7 +17728,7 @@
 </file>
 
 <file path=customXml/itemProps1.xml><?xml version="1.0" encoding="utf-8"?>
-<ds:datastoreItem xmlns:ds="http://schemas.openxmlformats.org/officeDocument/2006/customXml" ds:itemID="{39BCFB04-C2AC-4351-BB0A-418B35B80EC9}">
+<ds:datastoreItem xmlns:ds="http://schemas.openxmlformats.org/officeDocument/2006/customXml" ds:itemID="{30FF867F-AF1C-4741-8BFA-5ACB26E70FC6}">
   <ds:schemaRefs>
     <ds:schemaRef ds:uri="http://schemas.openxmlformats.org/officeDocument/2006/bibliography"/>
   </ds:schemaRefs>

</xml_diff>

<commit_message>
Commit da atualizacao da apresentacao
</commit_message>
<xml_diff>
--- a/Automatização Residencial com Smartphone Android.docx
+++ b/Automatização Residencial com Smartphone Android.docx
@@ -11241,7 +11241,14 @@
           <w:color w:val="000000" w:themeColor="text1"/>
           <w:kern w:val="24"/>
         </w:rPr>
-        <w:t>demostrar a</w:t>
+        <w:t xml:space="preserve">demostrar a conectividade entre o Android e o Arduino via Bluetooth, foi criado um protótipo aplicando os códigos acima descritos, que </w:t>
+      </w:r>
+      <w:r>
+        <w:rPr>
+          <w:color w:val="000000" w:themeColor="text1"/>
+          <w:kern w:val="24"/>
+        </w:rPr>
+        <w:t>realiza</w:t>
       </w:r>
       <w:bookmarkStart w:id="0" w:name="_GoBack"/>
       <w:bookmarkEnd w:id="0"/>
@@ -11250,7 +11257,7 @@
           <w:color w:val="000000" w:themeColor="text1"/>
           <w:kern w:val="24"/>
         </w:rPr>
-        <w:t xml:space="preserve"> conectividade entre o Android e o Arduino via Bluetooth, foi criado um protótipo aplicando os códigos acima descritos, que simula a função de acender e apagar uma lâmpada, sendo simulado por um LED de alto brilho. O tipo de alimentação utilizado foi através de uma bateria de 9 Volts.</w:t>
+        <w:t xml:space="preserve"> a função de acender e apagar uma lâmpada, sendo simulado por um LED de alto brilho. O tipo de alimentação utilizado foi através de uma bateria de 9 Volts.</w:t>
       </w:r>
     </w:p>
     <w:p>
@@ -11412,12 +11419,14 @@
       <w:r>
         <w:rPr>
           <w:noProof/>
+          <w:color w:val="000000" w:themeColor="text1"/>
+          <w:kern w:val="24"/>
         </w:rPr>
         <w:drawing>
-          <wp:inline distT="0" distB="0" distL="0" distR="0" wp14:anchorId="37BDBEFE" wp14:editId="0554D5E4">
-            <wp:extent cx="2438400" cy="2533650"/>
+          <wp:inline distT="0" distB="0" distL="0" distR="0">
+            <wp:extent cx="2457450" cy="2533650"/>
             <wp:effectExtent l="0" t="0" r="0" b="0"/>
-            <wp:docPr id="16" name="Imagem 16"/>
+            <wp:docPr id="18" name="Imagem 18"/>
             <wp:cNvGraphicFramePr>
               <a:graphicFrameLocks xmlns:a="http://schemas.openxmlformats.org/drawingml/2006/main" noChangeAspect="1"/>
             </wp:cNvGraphicFramePr>
@@ -11425,23 +11434,36 @@
               <a:graphicData uri="http://schemas.openxmlformats.org/drawingml/2006/picture">
                 <pic:pic xmlns:pic="http://schemas.openxmlformats.org/drawingml/2006/picture">
                   <pic:nvPicPr>
-                    <pic:cNvPr id="0" name=""/>
-                    <pic:cNvPicPr/>
+                    <pic:cNvPr id="0" name="Picture 3"/>
+                    <pic:cNvPicPr>
+                      <a:picLocks noChangeAspect="1" noChangeArrowheads="1"/>
+                    </pic:cNvPicPr>
                   </pic:nvPicPr>
                   <pic:blipFill>
-                    <a:blip r:embed="rId35"/>
+                    <a:blip r:embed="rId35">
+                      <a:extLst>
+                        <a:ext uri="{28A0092B-C50C-407E-A947-70E740481C1C}">
+                          <a14:useLocalDpi xmlns:a14="http://schemas.microsoft.com/office/drawing/2010/main" val="0"/>
+                        </a:ext>
+                      </a:extLst>
+                    </a:blip>
+                    <a:srcRect/>
                     <a:stretch>
                       <a:fillRect/>
                     </a:stretch>
                   </pic:blipFill>
-                  <pic:spPr>
+                  <pic:spPr bwMode="auto">
                     <a:xfrm>
                       <a:off x="0" y="0"/>
-                      <a:ext cx="2438400" cy="2533650"/>
+                      <a:ext cx="2457450" cy="2533650"/>
                     </a:xfrm>
                     <a:prstGeom prst="rect">
                       <a:avLst/>
                     </a:prstGeom>
+                    <a:noFill/>
+                    <a:ln>
+                      <a:noFill/>
+                    </a:ln>
                   </pic:spPr>
                 </pic:pic>
               </a:graphicData>
@@ -16934,7 +16956,7 @@
 </file>
 
 <file path=customXml/itemProps1.xml><?xml version="1.0" encoding="utf-8"?>
-<ds:datastoreItem xmlns:ds="http://schemas.openxmlformats.org/officeDocument/2006/customXml" ds:itemID="{8BC4534E-0282-460F-BC68-B759B12485D0}">
+<ds:datastoreItem xmlns:ds="http://schemas.openxmlformats.org/officeDocument/2006/customXml" ds:itemID="{B12AF452-824B-4850-9DFD-73014074F362}">
   <ds:schemaRefs>
     <ds:schemaRef ds:uri="http://schemas.openxmlformats.org/officeDocument/2006/bibliography"/>
   </ds:schemaRefs>

</xml_diff>

<commit_message>
correcoes de escrita tg
</commit_message>
<xml_diff>
--- a/Automatização Residencial com Smartphone Android.docx
+++ b/Automatização Residencial com Smartphone Android.docx
@@ -12,8 +12,6 @@
           <w:b/>
         </w:rPr>
       </w:pPr>
-      <w:bookmarkStart w:id="0" w:name="_GoBack"/>
-      <w:bookmarkEnd w:id="0"/>
       <w:r>
         <w:rPr>
           <w:b/>
@@ -4247,8 +4245,40 @@
           <w:sz w:val="24"/>
           <w:szCs w:val="24"/>
         </w:rPr>
-        <w:t>Abreu e Valim (2011)</w:t>
-      </w:r>
+        <w:t>Abreu e Valim</w:t>
+      </w:r>
+      <w:r>
+        <w:rPr>
+          <w:rFonts w:ascii="Times New Roman" w:hAnsi="Times New Roman" w:cs="Times New Roman"/>
+          <w:iCs/>
+          <w:kern w:val="24"/>
+          <w:sz w:val="24"/>
+          <w:szCs w:val="24"/>
+        </w:rPr>
+        <w:t>,</w:t>
+      </w:r>
+      <w:r>
+        <w:rPr>
+          <w:rFonts w:ascii="Times New Roman" w:hAnsi="Times New Roman" w:cs="Times New Roman"/>
+          <w:iCs/>
+          <w:kern w:val="24"/>
+          <w:sz w:val="24"/>
+          <w:szCs w:val="24"/>
+        </w:rPr>
+        <w:t xml:space="preserve"> (2011)</w:t>
+      </w:r>
+      <w:r>
+        <w:rPr>
+          <w:rFonts w:ascii="Times New Roman" w:hAnsi="Times New Roman" w:cs="Times New Roman"/>
+          <w:iCs/>
+          <w:kern w:val="24"/>
+          <w:sz w:val="24"/>
+          <w:szCs w:val="24"/>
+        </w:rPr>
+        <w:t>.</w:t>
+      </w:r>
+      <w:bookmarkStart w:id="0" w:name="_GoBack"/>
+      <w:bookmarkEnd w:id="0"/>
     </w:p>
     <w:p>
       <w:pPr>
@@ -4602,7 +4632,28 @@
           <w:iCs/>
           <w:kern w:val="24"/>
         </w:rPr>
-        <w:t>Fonte: Euzébio (2011)</w:t>
+        <w:t>Fonte: Euzébio</w:t>
+      </w:r>
+      <w:r>
+        <w:rPr>
+          <w:iCs/>
+          <w:kern w:val="24"/>
+        </w:rPr>
+        <w:t>,</w:t>
+      </w:r>
+      <w:r>
+        <w:rPr>
+          <w:iCs/>
+          <w:kern w:val="24"/>
+        </w:rPr>
+        <w:t xml:space="preserve"> (2011)</w:t>
+      </w:r>
+      <w:r>
+        <w:rPr>
+          <w:iCs/>
+          <w:kern w:val="24"/>
+        </w:rPr>
+        <w:t>.</w:t>
       </w:r>
     </w:p>
     <w:p>
@@ -5066,7 +5117,27 @@
           <w:sz w:val="24"/>
           <w:szCs w:val="24"/>
         </w:rPr>
-        <w:t>Fonte: Euzébio (2011)</w:t>
+        <w:t>Fonte: Euzébio</w:t>
+      </w:r>
+      <w:r>
+        <w:rPr>
+          <w:rFonts w:ascii="Times New Roman" w:hAnsi="Times New Roman" w:cs="Times New Roman"/>
+          <w:iCs/>
+          <w:kern w:val="24"/>
+          <w:sz w:val="24"/>
+          <w:szCs w:val="24"/>
+        </w:rPr>
+        <w:t xml:space="preserve">, </w:t>
+      </w:r>
+      <w:r>
+        <w:rPr>
+          <w:rFonts w:ascii="Times New Roman" w:hAnsi="Times New Roman" w:cs="Times New Roman"/>
+          <w:iCs/>
+          <w:kern w:val="24"/>
+          <w:sz w:val="24"/>
+          <w:szCs w:val="24"/>
+        </w:rPr>
+        <w:t>(2011)</w:t>
       </w:r>
       <w:r>
         <w:rPr>
@@ -6131,7 +6202,27 @@
           <w:sz w:val="24"/>
           <w:szCs w:val="24"/>
         </w:rPr>
-        <w:t>Fonte: Sena (2005)</w:t>
+        <w:t>Fonte: Sena</w:t>
+      </w:r>
+      <w:r>
+        <w:rPr>
+          <w:rFonts w:ascii="Times New Roman" w:hAnsi="Times New Roman" w:cs="Times New Roman"/>
+          <w:iCs/>
+          <w:kern w:val="24"/>
+          <w:sz w:val="24"/>
+          <w:szCs w:val="24"/>
+        </w:rPr>
+        <w:t>,</w:t>
+      </w:r>
+      <w:r>
+        <w:rPr>
+          <w:rFonts w:ascii="Times New Roman" w:hAnsi="Times New Roman" w:cs="Times New Roman"/>
+          <w:iCs/>
+          <w:kern w:val="24"/>
+          <w:sz w:val="24"/>
+          <w:szCs w:val="24"/>
+        </w:rPr>
+        <w:t xml:space="preserve"> (2005)</w:t>
       </w:r>
       <w:r>
         <w:rPr>
@@ -6423,7 +6514,16 @@
         <w:t xml:space="preserve">Fonte: </w:t>
       </w:r>
       <w:r>
-        <w:t>Eclipse, 2013</w:t>
+        <w:t xml:space="preserve">Eclipse, </w:t>
+      </w:r>
+      <w:r>
+        <w:t>(</w:t>
+      </w:r>
+      <w:r>
+        <w:t>2013</w:t>
+      </w:r>
+      <w:r>
+        <w:t>).</w:t>
       </w:r>
     </w:p>
     <w:p>
@@ -6672,21 +6772,28 @@
         </w:rPr>
       </w:pPr>
       <w:r>
-        <w:t>Segundo Lecheta, 2010, o Android SDK</w:t>
+        <w:t>Segundo Lecheta (</w:t>
+      </w:r>
+      <w:r>
+        <w:t>2010</w:t>
+      </w:r>
+      <w:r>
+        <w:t>)</w:t>
+      </w:r>
+      <w:r>
+        <w:t>, o Android SDK</w:t>
       </w:r>
       <w:r>
         <w:t xml:space="preserve"> (Software Development Kit)</w:t>
       </w:r>
       <w:r>
-        <w:t xml:space="preserve"> é o software utilizado para desenvolver aplicações no Android. Ele conta com um emulador para simular o smartphone, </w:t>
-      </w:r>
-      <w:proofErr w:type="gramStart"/>
-      <w:r>
-        <w:t>ferramenta utilitárias</w:t>
-      </w:r>
-      <w:proofErr w:type="gramEnd"/>
-      <w:r>
-        <w:t xml:space="preserve"> e uma API completa para a linguagem Java, incluindo todas as classes necessárias. Com o plug-in do Android SDK para Eclipse é possível executar o emulador diretamente do Eclipse sendo a aplicação instalada automaticamente tanto no emulador quando em um smartphone real conectado ao computador pela porta USB.</w:t>
+        <w:t xml:space="preserve"> é o software utilizado para desenvolver aplicações no Android. Ele conta com um emulador para simular o smartphone, ferramenta</w:t>
+      </w:r>
+      <w:r>
+        <w:t xml:space="preserve">s </w:t>
+      </w:r>
+      <w:r>
+        <w:t>utilitárias e uma API completa para a linguagem Java, incluindo todas as classes necessárias. Com o plug-in do Android SDK para Eclipse é possível executar o emulador diretamente do Eclipse sendo a aplicação instalada automaticamente tanto no emulador quando em um smartphone real conectado ao computador pela porta USB.</w:t>
       </w:r>
     </w:p>
     <w:p>
@@ -6833,7 +6940,42 @@
           <w:iCs/>
           <w:kern w:val="24"/>
         </w:rPr>
-        <w:t>De acordo com ARDUINO, 2013, o Arduino é</w:t>
+        <w:t>De acordo com ARDUINO</w:t>
+      </w:r>
+      <w:r>
+        <w:rPr>
+          <w:iCs/>
+          <w:kern w:val="24"/>
+        </w:rPr>
+        <w:t xml:space="preserve"> </w:t>
+      </w:r>
+      <w:r>
+        <w:rPr>
+          <w:iCs/>
+          <w:kern w:val="24"/>
+        </w:rPr>
+        <w:t>(</w:t>
+      </w:r>
+      <w:r>
+        <w:rPr>
+          <w:iCs/>
+          <w:kern w:val="24"/>
+        </w:rPr>
+        <w:t>2013</w:t>
+      </w:r>
+      <w:r>
+        <w:rPr>
+          <w:iCs/>
+          <w:kern w:val="24"/>
+        </w:rPr>
+        <w:t>)</w:t>
+      </w:r>
+      <w:r>
+        <w:rPr>
+          <w:iCs/>
+          <w:kern w:val="24"/>
+        </w:rPr>
+        <w:t>, o Arduino é</w:t>
       </w:r>
       <w:r>
         <w:rPr>
@@ -6867,7 +7009,35 @@
           <w:iCs/>
           <w:kern w:val="24"/>
         </w:rPr>
-        <w:t>e rodando em no computador, segundo ARDUINO, 2013.</w:t>
+        <w:t xml:space="preserve">e rodando em no computador, segundo </w:t>
+      </w:r>
+      <w:r>
+        <w:rPr>
+          <w:iCs/>
+          <w:kern w:val="24"/>
+        </w:rPr>
+        <w:t>(</w:t>
+      </w:r>
+      <w:r>
+        <w:rPr>
+          <w:iCs/>
+          <w:kern w:val="24"/>
+        </w:rPr>
+        <w:t>ARDUINO, 2013</w:t>
+      </w:r>
+      <w:r>
+        <w:rPr>
+          <w:iCs/>
+          <w:kern w:val="24"/>
+        </w:rPr>
+        <w:t>)</w:t>
+      </w:r>
+      <w:r>
+        <w:rPr>
+          <w:iCs/>
+          <w:kern w:val="24"/>
+        </w:rPr>
+        <w:t>.</w:t>
       </w:r>
     </w:p>
     <w:p>
@@ -6921,7 +7091,35 @@
           <w:iCs/>
           <w:kern w:val="24"/>
         </w:rPr>
-        <w:t xml:space="preserve"> baseada no C e no C++ de acordo com ARDUINO, 2013.</w:t>
+        <w:t xml:space="preserve"> baseada no C e no C++ de acordo com </w:t>
+      </w:r>
+      <w:r>
+        <w:rPr>
+          <w:iCs/>
+          <w:kern w:val="24"/>
+        </w:rPr>
+        <w:t>(</w:t>
+      </w:r>
+      <w:r>
+        <w:rPr>
+          <w:iCs/>
+          <w:kern w:val="24"/>
+        </w:rPr>
+        <w:t>ARDUINO, 2013</w:t>
+      </w:r>
+      <w:r>
+        <w:rPr>
+          <w:iCs/>
+          <w:kern w:val="24"/>
+        </w:rPr>
+        <w:t>)</w:t>
+      </w:r>
+      <w:r>
+        <w:rPr>
+          <w:iCs/>
+          <w:kern w:val="24"/>
+        </w:rPr>
+        <w:t>.</w:t>
       </w:r>
       <w:r>
         <w:rPr>
@@ -7010,7 +7208,7 @@
           <w:iCs/>
           <w:kern w:val="24"/>
         </w:rPr>
-        <w:t xml:space="preserve">Existem muitos </w:t>
+        <w:t xml:space="preserve">Existem </w:t>
       </w:r>
       <w:r>
         <w:rPr>
@@ -7178,7 +7376,7 @@
           <w:rStyle w:val="hps"/>
           <w:lang w:val="pt-PT"/>
         </w:rPr>
-        <w:t xml:space="preserve"> o que é uma grande vantagem para ser </w:t>
+        <w:t xml:space="preserve"> o que é uma grande vantagem para ser utilizado por </w:t>
       </w:r>
       <w:r>
         <w:rPr>
@@ -7186,14 +7384,42 @@
           <w:lang w:val="pt-PT"/>
         </w:rPr>
         <w:lastRenderedPageBreak/>
-        <w:t>utilizado por professores, estudantes e amador</w:t>
+        <w:t>professores, estudantes e amador</w:t>
       </w:r>
       <w:r>
         <w:rPr>
           <w:rStyle w:val="hps"/>
           <w:lang w:val="pt-PT"/>
         </w:rPr>
-        <w:t>es interessados no assunto, de acordo com ARDUINO, 2013.</w:t>
+        <w:t xml:space="preserve">es interessados no assunto, de acordo com </w:t>
+      </w:r>
+      <w:r>
+        <w:rPr>
+          <w:rStyle w:val="hps"/>
+          <w:lang w:val="pt-PT"/>
+        </w:rPr>
+        <w:t>(</w:t>
+      </w:r>
+      <w:r>
+        <w:rPr>
+          <w:rStyle w:val="hps"/>
+          <w:lang w:val="pt-PT"/>
+        </w:rPr>
+        <w:t>ARDUINO, 2013</w:t>
+      </w:r>
+      <w:r>
+        <w:rPr>
+          <w:rStyle w:val="hps"/>
+          <w:lang w:val="pt-PT"/>
+        </w:rPr>
+        <w:t>)</w:t>
+      </w:r>
+      <w:r>
+        <w:rPr>
+          <w:rStyle w:val="hps"/>
+          <w:lang w:val="pt-PT"/>
+        </w:rPr>
+        <w:t>.</w:t>
       </w:r>
     </w:p>
     <w:p>
@@ -7742,7 +7968,28 @@
           <w:color w:val="000000" w:themeColor="text1"/>
           <w:kern w:val="24"/>
         </w:rPr>
-        <w:t>nico, 2013</w:t>
+        <w:t xml:space="preserve">nico, </w:t>
+      </w:r>
+      <w:r>
+        <w:rPr>
+          <w:color w:val="000000" w:themeColor="text1"/>
+          <w:kern w:val="24"/>
+        </w:rPr>
+        <w:t>(</w:t>
+      </w:r>
+      <w:r>
+        <w:rPr>
+          <w:color w:val="000000" w:themeColor="text1"/>
+          <w:kern w:val="24"/>
+        </w:rPr>
+        <w:t>2013</w:t>
+      </w:r>
+      <w:r>
+        <w:rPr>
+          <w:color w:val="000000" w:themeColor="text1"/>
+          <w:kern w:val="24"/>
+        </w:rPr>
+        <w:t>)</w:t>
       </w:r>
       <w:r>
         <w:rPr>
@@ -7943,13 +8190,19 @@
       <w:r>
         <w:t xml:space="preserve"> Como </w:t>
       </w:r>
+      <w:r>
+        <w:t>se pode</w:t>
+      </w:r>
+      <w:r>
+        <w:t xml:space="preserve"> visualizar no Quadro </w:t>
+      </w:r>
       <w:proofErr w:type="gramStart"/>
       <w:r>
-        <w:t>pode-se</w:t>
+        <w:t>1</w:t>
       </w:r>
       <w:proofErr w:type="gramEnd"/>
       <w:r>
-        <w:t xml:space="preserve"> visualizar no Quadro 1.</w:t>
+        <w:t>.</w:t>
       </w:r>
     </w:p>
     <w:p>
@@ -8020,7 +8273,19 @@
         <w:t xml:space="preserve">Fonte: </w:t>
       </w:r>
       <w:r>
-        <w:t>Web Trônico, 2013.</w:t>
+        <w:t xml:space="preserve">Web Trônico, </w:t>
+      </w:r>
+      <w:r>
+        <w:t>(</w:t>
+      </w:r>
+      <w:r>
+        <w:t>2013</w:t>
+      </w:r>
+      <w:r>
+        <w:t>)</w:t>
+      </w:r>
+      <w:r>
+        <w:t>.</w:t>
       </w:r>
     </w:p>
     <w:p>
@@ -8479,7 +8744,27 @@
           <w:szCs w:val="24"/>
           <w:lang w:eastAsia="pt-BR"/>
         </w:rPr>
+        <w:t>(</w:t>
+      </w:r>
+      <w:r>
+        <w:rPr>
+          <w:rFonts w:ascii="Times New Roman" w:eastAsia="Times New Roman" w:hAnsi="Times New Roman" w:cs="Times New Roman"/>
+          <w:color w:val="000000"/>
+          <w:sz w:val="24"/>
+          <w:szCs w:val="24"/>
+          <w:lang w:eastAsia="pt-BR"/>
+        </w:rPr>
         <w:t>2013</w:t>
+      </w:r>
+      <w:r>
+        <w:rPr>
+          <w:rFonts w:ascii="Times New Roman" w:eastAsia="Times New Roman" w:hAnsi="Times New Roman" w:cs="Times New Roman"/>
+          <w:color w:val="000000"/>
+          <w:sz w:val="24"/>
+          <w:szCs w:val="24"/>
+          <w:lang w:eastAsia="pt-BR"/>
+        </w:rPr>
+        <w:t>).</w:t>
       </w:r>
     </w:p>
     <w:p>
@@ -9444,7 +9729,28 @@
           <w:kern w:val="24"/>
         </w:rPr>
         <w:br/>
-        <w:t>Fonte: ROBOCORE, 2013</w:t>
+        <w:t xml:space="preserve">Fonte: ROBOCORE, </w:t>
+      </w:r>
+      <w:r>
+        <w:rPr>
+          <w:color w:val="000000" w:themeColor="text1"/>
+          <w:kern w:val="24"/>
+        </w:rPr>
+        <w:t>(</w:t>
+      </w:r>
+      <w:r>
+        <w:rPr>
+          <w:color w:val="000000" w:themeColor="text1"/>
+          <w:kern w:val="24"/>
+        </w:rPr>
+        <w:t>2013</w:t>
+      </w:r>
+      <w:r>
+        <w:rPr>
+          <w:color w:val="000000" w:themeColor="text1"/>
+          <w:kern w:val="24"/>
+        </w:rPr>
+        <w:t>)</w:t>
       </w:r>
       <w:r>
         <w:rPr>
@@ -9535,7 +9841,7 @@
           <w:color w:val="000000" w:themeColor="text1"/>
           <w:kern w:val="24"/>
         </w:rPr>
-        <w:t xml:space="preserve">Android Developer, </w:t>
+        <w:t>Android Developer (</w:t>
       </w:r>
       <w:r>
         <w:rPr>
@@ -9543,6 +9849,13 @@
           <w:kern w:val="24"/>
         </w:rPr>
         <w:t>2013</w:t>
+      </w:r>
+      <w:r>
+        <w:rPr>
+          <w:color w:val="000000" w:themeColor="text1"/>
+          <w:kern w:val="24"/>
+        </w:rPr>
+        <w:t>)</w:t>
       </w:r>
       <w:r>
         <w:rPr>
@@ -10545,6 +10858,7 @@
       <w:pPr>
         <w:shd w:val="clear" w:color="auto" w:fill="FFFFFF"/>
         <w:spacing w:after="0"/>
+        <w:ind w:firstLine="708"/>
         <w:jc w:val="both"/>
         <w:textAlignment w:val="baseline"/>
         <w:rPr>
@@ -10671,7 +10985,35 @@
           <w:color w:val="000000" w:themeColor="text1"/>
           <w:kern w:val="24"/>
         </w:rPr>
-        <w:t>Fonte: Do Autor, 2013.</w:t>
+        <w:t xml:space="preserve">Fonte: Do Autor, </w:t>
+      </w:r>
+      <w:r>
+        <w:rPr>
+          <w:color w:val="000000" w:themeColor="text1"/>
+          <w:kern w:val="24"/>
+        </w:rPr>
+        <w:t>(</w:t>
+      </w:r>
+      <w:r>
+        <w:rPr>
+          <w:color w:val="000000" w:themeColor="text1"/>
+          <w:kern w:val="24"/>
+        </w:rPr>
+        <w:t>2013</w:t>
+      </w:r>
+      <w:r>
+        <w:rPr>
+          <w:color w:val="000000" w:themeColor="text1"/>
+          <w:kern w:val="24"/>
+        </w:rPr>
+        <w:t>)</w:t>
+      </w:r>
+      <w:r>
+        <w:rPr>
+          <w:color w:val="000000" w:themeColor="text1"/>
+          <w:kern w:val="24"/>
+        </w:rPr>
+        <w:t>.</w:t>
       </w:r>
     </w:p>
     <w:p>
@@ -10761,7 +11103,28 @@
           <w:color w:val="000000" w:themeColor="text1"/>
           <w:kern w:val="24"/>
         </w:rPr>
-        <w:t xml:space="preserve">, 2013, o SQLite é um banco de dados transacional, não </w:t>
+        <w:t xml:space="preserve"> (</w:t>
+      </w:r>
+      <w:r>
+        <w:rPr>
+          <w:color w:val="000000" w:themeColor="text1"/>
+          <w:kern w:val="24"/>
+        </w:rPr>
+        <w:t>2013</w:t>
+      </w:r>
+      <w:r>
+        <w:rPr>
+          <w:color w:val="000000" w:themeColor="text1"/>
+          <w:kern w:val="24"/>
+        </w:rPr>
+        <w:t>)</w:t>
+      </w:r>
+      <w:r>
+        <w:rPr>
+          <w:color w:val="000000" w:themeColor="text1"/>
+          <w:kern w:val="24"/>
+        </w:rPr>
+        <w:t xml:space="preserve">, o SQLite é um banco de dados transacional, não </w:t>
       </w:r>
       <w:r>
         <w:rPr>
@@ -10865,7 +11228,16 @@
         <w:t>Lecheta</w:t>
       </w:r>
       <w:r>
-        <w:t>, 2010,</w:t>
+        <w:t xml:space="preserve"> (</w:t>
+      </w:r>
+      <w:r>
+        <w:t>2010</w:t>
+      </w:r>
+      <w:r>
+        <w:t>)</w:t>
+      </w:r>
+      <w:r>
+        <w:t>,</w:t>
       </w:r>
       <w:r>
         <w:rPr>
@@ -11155,7 +11527,35 @@
           <w:color w:val="000000" w:themeColor="text1"/>
           <w:kern w:val="24"/>
         </w:rPr>
-        <w:t>Fonte: Do Autor, 2013.</w:t>
+        <w:t xml:space="preserve">Fonte: Do Autor, </w:t>
+      </w:r>
+      <w:r>
+        <w:rPr>
+          <w:color w:val="000000" w:themeColor="text1"/>
+          <w:kern w:val="24"/>
+        </w:rPr>
+        <w:t>(</w:t>
+      </w:r>
+      <w:r>
+        <w:rPr>
+          <w:color w:val="000000" w:themeColor="text1"/>
+          <w:kern w:val="24"/>
+        </w:rPr>
+        <w:t>2013</w:t>
+      </w:r>
+      <w:r>
+        <w:rPr>
+          <w:color w:val="000000" w:themeColor="text1"/>
+          <w:kern w:val="24"/>
+        </w:rPr>
+        <w:t>)</w:t>
+      </w:r>
+      <w:r>
+        <w:rPr>
+          <w:color w:val="000000" w:themeColor="text1"/>
+          <w:kern w:val="24"/>
+        </w:rPr>
+        <w:t>.</w:t>
       </w:r>
     </w:p>
     <w:p>
@@ -15123,7 +15523,7 @@
           <w:rPr>
             <w:noProof/>
           </w:rPr>
-          <w:t>23</w:t>
+          <w:t>1</w:t>
         </w:r>
         <w:r>
           <w:fldChar w:fldCharType="end"/>
@@ -17696,7 +18096,7 @@
 </file>
 
 <file path=customXml/itemProps1.xml><?xml version="1.0" encoding="utf-8"?>
-<ds:datastoreItem xmlns:ds="http://schemas.openxmlformats.org/officeDocument/2006/customXml" ds:itemID="{39D3FE41-05FC-4802-8866-90AD7A04650D}">
+<ds:datastoreItem xmlns:ds="http://schemas.openxmlformats.org/officeDocument/2006/customXml" ds:itemID="{A2D3B2DC-7E51-4A73-B1CE-B963CFAF1461}">
   <ds:schemaRefs>
     <ds:schemaRef ds:uri="http://schemas.openxmlformats.org/officeDocument/2006/bibliography"/>
   </ds:schemaRefs>

</xml_diff>

<commit_message>
remocao da tabela de configuracao da parte escrita
</commit_message>
<xml_diff>
--- a/Automatização Residencial com Smartphone Android.docx
+++ b/Automatização Residencial com Smartphone Android.docx
@@ -4277,8 +4277,6 @@
         </w:rPr>
         <w:t>.</w:t>
       </w:r>
-      <w:bookmarkStart w:id="0" w:name="_GoBack"/>
-      <w:bookmarkEnd w:id="0"/>
     </w:p>
     <w:p>
       <w:pPr>
@@ -8188,56 +8186,387 @@
         <w:t>2010).</w:t>
       </w:r>
       <w:r>
-        <w:t xml:space="preserve"> Como </w:t>
-      </w:r>
-      <w:r>
-        <w:t>se pode</w:t>
-      </w:r>
-      <w:r>
-        <w:t xml:space="preserve"> visualizar no Quadro </w:t>
+        <w:t xml:space="preserve"> </w:t>
+      </w:r>
+      <w:bookmarkStart w:id="0" w:name="_GoBack"/>
+      <w:bookmarkEnd w:id="0"/>
+    </w:p>
+    <w:p>
+      <w:pPr>
+        <w:pStyle w:val="NormalWeb"/>
+        <w:spacing w:before="600" w:beforeAutospacing="0" w:after="120" w:afterAutospacing="0" w:line="360" w:lineRule="auto"/>
+        <w:jc w:val="both"/>
+        <w:textAlignment w:val="baseline"/>
+        <w:rPr>
+          <w:b/>
+          <w:color w:val="000000" w:themeColor="text1"/>
+          <w:kern w:val="24"/>
+        </w:rPr>
+      </w:pPr>
+      <w:r>
+        <w:rPr>
+          <w:b/>
+          <w:color w:val="000000" w:themeColor="text1"/>
+          <w:kern w:val="24"/>
+        </w:rPr>
+        <w:t>3</w:t>
+      </w:r>
+      <w:r>
+        <w:rPr>
+          <w:b/>
+          <w:color w:val="000000" w:themeColor="text1"/>
+          <w:kern w:val="24"/>
+        </w:rPr>
+        <w:t>.4.2</w:t>
+      </w:r>
+      <w:r>
+        <w:rPr>
+          <w:b/>
+          <w:color w:val="000000" w:themeColor="text1"/>
+          <w:kern w:val="24"/>
+        </w:rPr>
+        <w:t xml:space="preserve">- </w:t>
+      </w:r>
+      <w:r>
+        <w:rPr>
+          <w:b/>
+          <w:color w:val="000000" w:themeColor="text1"/>
+          <w:kern w:val="24"/>
+        </w:rPr>
+        <w:t>Sensor LDR</w:t>
+      </w:r>
+    </w:p>
+    <w:p>
+      <w:pPr>
+        <w:spacing w:before="0" w:after="0"/>
+        <w:ind w:firstLine="709"/>
+        <w:jc w:val="both"/>
+      </w:pPr>
+      <w:r>
+        <w:rPr>
+          <w:rFonts w:ascii="Times New Roman" w:eastAsia="Times New Roman" w:hAnsi="Times New Roman" w:cs="Times New Roman"/>
+          <w:color w:val="000000"/>
+          <w:sz w:val="24"/>
+          <w:szCs w:val="24"/>
+          <w:lang w:eastAsia="pt-BR"/>
+        </w:rPr>
+        <w:t>LDR (Light Dependent Resistor) é um resistor dependente da luz, funciona a partir de um pedaço de material semicondutor exposto, como o sulfureto de cádmio que altera sua resistência elétrica dependendo do nível de luminosidade, quanto mais claro menor a resistência do material. Essas células foto-resistiva tem um longo tempo de resposta exigindo um período de alguns segundo para perceber um</w:t>
+      </w:r>
+      <w:r>
+        <w:rPr>
+          <w:rFonts w:ascii="Times New Roman" w:eastAsia="Times New Roman" w:hAnsi="Times New Roman" w:cs="Times New Roman"/>
+          <w:color w:val="000000"/>
+          <w:sz w:val="24"/>
+          <w:szCs w:val="24"/>
+          <w:lang w:eastAsia="pt-BR"/>
+        </w:rPr>
+        <w:t>a mudança na intensidade da luz</w:t>
+      </w:r>
+      <w:r>
+        <w:rPr>
+          <w:rFonts w:ascii="Times New Roman" w:eastAsia="Times New Roman" w:hAnsi="Times New Roman" w:cs="Times New Roman"/>
+          <w:color w:val="000000"/>
+          <w:sz w:val="24"/>
+          <w:szCs w:val="24"/>
+          <w:lang w:eastAsia="pt-BR"/>
+        </w:rPr>
+        <w:t xml:space="preserve"> </w:t>
+      </w:r>
+      <w:r>
+        <w:rPr>
+          <w:rFonts w:ascii="Times New Roman" w:eastAsia="Times New Roman" w:hAnsi="Times New Roman" w:cs="Times New Roman"/>
+          <w:color w:val="000000"/>
+          <w:sz w:val="24"/>
+          <w:szCs w:val="24"/>
+          <w:lang w:eastAsia="pt-BR"/>
+        </w:rPr>
+        <w:t>(</w:t>
+      </w:r>
+      <w:r>
+        <w:rPr>
+          <w:rFonts w:ascii="Times New Roman" w:eastAsia="Times New Roman" w:hAnsi="Times New Roman" w:cs="Times New Roman"/>
+          <w:color w:val="000000"/>
+          <w:sz w:val="24"/>
+          <w:szCs w:val="24"/>
+          <w:lang w:eastAsia="pt-BR"/>
+        </w:rPr>
+        <w:t>FUTURE ELECTRONICS</w:t>
+      </w:r>
+      <w:r>
+        <w:rPr>
+          <w:rFonts w:ascii="Times New Roman" w:eastAsia="Times New Roman" w:hAnsi="Times New Roman" w:cs="Times New Roman"/>
+          <w:color w:val="000000"/>
+          <w:sz w:val="24"/>
+          <w:szCs w:val="24"/>
+          <w:lang w:eastAsia="pt-BR"/>
+        </w:rPr>
+        <w:t>, 2010).</w:t>
+      </w:r>
+      <w:r>
+        <w:t xml:space="preserve"> </w:t>
+      </w:r>
+    </w:p>
+    <w:p>
+      <w:pPr>
+        <w:spacing w:before="0" w:after="0"/>
+        <w:ind w:firstLine="708"/>
+        <w:jc w:val="both"/>
+        <w:rPr>
+          <w:rFonts w:ascii="Times New Roman" w:eastAsia="Times New Roman" w:hAnsi="Times New Roman" w:cs="Times New Roman"/>
+          <w:color w:val="000000"/>
+          <w:sz w:val="24"/>
+          <w:szCs w:val="24"/>
+          <w:lang w:eastAsia="pt-BR"/>
+        </w:rPr>
+      </w:pPr>
+      <w:r>
+        <w:rPr>
+          <w:rFonts w:ascii="Times New Roman" w:eastAsia="Times New Roman" w:hAnsi="Times New Roman" w:cs="Times New Roman"/>
+          <w:color w:val="000000"/>
+          <w:sz w:val="24"/>
+          <w:szCs w:val="24"/>
+          <w:lang w:eastAsia="pt-BR"/>
+        </w:rPr>
+        <w:t xml:space="preserve">A </w:t>
+      </w:r>
+      <w:r>
+        <w:rPr>
+          <w:rFonts w:ascii="Times New Roman" w:eastAsia="Times New Roman" w:hAnsi="Times New Roman" w:cs="Times New Roman"/>
+          <w:color w:val="000000"/>
+          <w:sz w:val="24"/>
+          <w:szCs w:val="24"/>
+          <w:lang w:eastAsia="pt-BR"/>
+        </w:rPr>
+        <w:t xml:space="preserve">Unidade de medida </w:t>
+      </w:r>
+      <w:r>
+        <w:rPr>
+          <w:rFonts w:ascii="Times New Roman" w:eastAsia="Times New Roman" w:hAnsi="Times New Roman" w:cs="Times New Roman"/>
+          <w:color w:val="000000"/>
+          <w:sz w:val="24"/>
+          <w:szCs w:val="24"/>
+          <w:lang w:eastAsia="pt-BR"/>
+        </w:rPr>
+        <w:t xml:space="preserve">utilizada </w:t>
+      </w:r>
+      <w:r>
+        <w:rPr>
+          <w:rFonts w:ascii="Times New Roman" w:eastAsia="Times New Roman" w:hAnsi="Times New Roman" w:cs="Times New Roman"/>
+          <w:color w:val="000000"/>
+          <w:sz w:val="24"/>
+          <w:szCs w:val="24"/>
+          <w:lang w:eastAsia="pt-BR"/>
+        </w:rPr>
+        <w:t xml:space="preserve">é o </w:t>
+      </w:r>
+      <w:r>
+        <w:rPr>
+          <w:rFonts w:ascii="Times New Roman" w:eastAsia="Times New Roman" w:hAnsi="Times New Roman" w:cs="Times New Roman"/>
+          <w:color w:val="000000"/>
+          <w:sz w:val="24"/>
+          <w:szCs w:val="24"/>
+          <w:lang w:eastAsia="pt-BR"/>
+        </w:rPr>
+        <w:t>lux, que mede a quantidade</w:t>
+      </w:r>
+      <w:r>
+        <w:rPr>
+          <w:rFonts w:ascii="Times New Roman" w:eastAsia="Times New Roman" w:hAnsi="Times New Roman" w:cs="Times New Roman"/>
+          <w:color w:val="000000"/>
+          <w:sz w:val="24"/>
+          <w:szCs w:val="24"/>
+          <w:lang w:eastAsia="pt-BR"/>
+        </w:rPr>
+        <w:t xml:space="preserve"> de energia</w:t>
+      </w:r>
+      <w:r>
+        <w:rPr>
+          <w:rFonts w:ascii="Times New Roman" w:eastAsia="Times New Roman" w:hAnsi="Times New Roman" w:cs="Times New Roman"/>
+          <w:color w:val="000000"/>
+          <w:sz w:val="24"/>
+          <w:szCs w:val="24"/>
+          <w:lang w:eastAsia="pt-BR"/>
+        </w:rPr>
+        <w:t xml:space="preserve"> da luz que chega a 1m</w:t>
       </w:r>
       <w:proofErr w:type="gramStart"/>
       <w:r>
-        <w:t>1</w:t>
+        <w:rPr>
+          <w:rFonts w:ascii="Times New Roman" w:eastAsia="Times New Roman" w:hAnsi="Times New Roman" w:cs="Times New Roman"/>
+          <w:color w:val="000000"/>
+          <w:sz w:val="24"/>
+          <w:szCs w:val="24"/>
+          <w:lang w:eastAsia="pt-BR"/>
+        </w:rPr>
+        <w:t>²</w:t>
       </w:r>
       <w:proofErr w:type="gramEnd"/>
       <w:r>
-        <w:t>.</w:t>
-      </w:r>
-    </w:p>
-    <w:p>
-      <w:pPr>
-        <w:pStyle w:val="NormalWeb"/>
-        <w:spacing w:before="0" w:beforeAutospacing="0" w:after="120" w:afterAutospacing="0" w:line="360" w:lineRule="auto"/>
+        <w:rPr>
+          <w:rFonts w:ascii="Times New Roman" w:eastAsia="Times New Roman" w:hAnsi="Times New Roman" w:cs="Times New Roman"/>
+          <w:color w:val="000000"/>
+          <w:sz w:val="24"/>
+          <w:szCs w:val="24"/>
+          <w:lang w:eastAsia="pt-BR"/>
+        </w:rPr>
+        <w:t xml:space="preserve"> de superfície por segundo. </w:t>
+      </w:r>
+      <w:r>
+        <w:rPr>
+          <w:rFonts w:ascii="Times New Roman" w:eastAsia="Times New Roman" w:hAnsi="Times New Roman" w:cs="Times New Roman"/>
+          <w:color w:val="000000"/>
+          <w:sz w:val="24"/>
+          <w:szCs w:val="24"/>
+          <w:lang w:eastAsia="pt-BR"/>
+        </w:rPr>
+        <w:t>P</w:t>
+      </w:r>
+      <w:r>
+        <w:rPr>
+          <w:rFonts w:ascii="Times New Roman" w:eastAsia="Times New Roman" w:hAnsi="Times New Roman" w:cs="Times New Roman"/>
+          <w:color w:val="000000"/>
+          <w:sz w:val="24"/>
+          <w:szCs w:val="24"/>
+          <w:lang w:eastAsia="pt-BR"/>
+        </w:rPr>
+        <w:t>ara</w:t>
+      </w:r>
+      <w:r>
+        <w:rPr>
+          <w:rFonts w:ascii="Times New Roman" w:eastAsia="Times New Roman" w:hAnsi="Times New Roman" w:cs="Times New Roman"/>
+          <w:color w:val="000000"/>
+          <w:sz w:val="24"/>
+          <w:szCs w:val="24"/>
+          <w:lang w:eastAsia="pt-BR"/>
+        </w:rPr>
+        <w:t xml:space="preserve"> </w:t>
+      </w:r>
+      <w:r>
+        <w:rPr>
+          <w:rFonts w:ascii="Times New Roman" w:eastAsia="Times New Roman" w:hAnsi="Times New Roman" w:cs="Times New Roman"/>
+          <w:color w:val="000000"/>
+          <w:sz w:val="24"/>
+          <w:szCs w:val="24"/>
+          <w:lang w:eastAsia="pt-BR"/>
+        </w:rPr>
+        <w:t xml:space="preserve">olho humano quanto maior o </w:t>
+      </w:r>
+      <w:r>
+        <w:rPr>
+          <w:rFonts w:ascii="Times New Roman" w:eastAsia="Times New Roman" w:hAnsi="Times New Roman" w:cs="Times New Roman"/>
+          <w:color w:val="000000"/>
+          <w:sz w:val="24"/>
+          <w:szCs w:val="24"/>
+          <w:lang w:eastAsia="pt-BR"/>
+        </w:rPr>
+        <w:t xml:space="preserve">lux refletido por um objeto, </w:t>
+      </w:r>
+      <w:r>
+        <w:rPr>
+          <w:rFonts w:ascii="Times New Roman" w:eastAsia="Times New Roman" w:hAnsi="Times New Roman" w:cs="Times New Roman"/>
+          <w:color w:val="000000"/>
+          <w:sz w:val="24"/>
+          <w:szCs w:val="24"/>
+          <w:lang w:eastAsia="pt-BR"/>
+        </w:rPr>
+        <w:t xml:space="preserve">melhor </w:t>
+      </w:r>
+      <w:r>
+        <w:rPr>
+          <w:rFonts w:ascii="Times New Roman" w:eastAsia="Times New Roman" w:hAnsi="Times New Roman" w:cs="Times New Roman"/>
+          <w:color w:val="000000"/>
+          <w:sz w:val="24"/>
+          <w:szCs w:val="24"/>
+          <w:lang w:eastAsia="pt-BR"/>
+        </w:rPr>
+        <w:t>pode-se</w:t>
+      </w:r>
+      <w:r>
+        <w:rPr>
+          <w:rFonts w:ascii="Times New Roman" w:eastAsia="Times New Roman" w:hAnsi="Times New Roman" w:cs="Times New Roman"/>
+          <w:color w:val="000000"/>
+          <w:sz w:val="24"/>
+          <w:szCs w:val="24"/>
+          <w:lang w:eastAsia="pt-BR"/>
+        </w:rPr>
+        <w:t xml:space="preserve"> </w:t>
+      </w:r>
+      <w:r>
+        <w:rPr>
+          <w:rFonts w:ascii="Times New Roman" w:eastAsia="Times New Roman" w:hAnsi="Times New Roman" w:cs="Times New Roman"/>
+          <w:color w:val="000000"/>
+          <w:sz w:val="24"/>
+          <w:szCs w:val="24"/>
+          <w:lang w:eastAsia="pt-BR"/>
+        </w:rPr>
+        <w:t>enxerga-lo</w:t>
+      </w:r>
+      <w:r>
+        <w:rPr>
+          <w:rFonts w:ascii="Times New Roman" w:eastAsia="Times New Roman" w:hAnsi="Times New Roman" w:cs="Times New Roman"/>
+          <w:color w:val="000000"/>
+          <w:sz w:val="24"/>
+          <w:szCs w:val="24"/>
+          <w:lang w:eastAsia="pt-BR"/>
+        </w:rPr>
+        <w:t xml:space="preserve"> </w:t>
+      </w:r>
+      <w:r>
+        <w:rPr>
+          <w:rFonts w:ascii="Times New Roman" w:eastAsia="Times New Roman" w:hAnsi="Times New Roman" w:cs="Times New Roman"/>
+          <w:color w:val="000000"/>
+          <w:sz w:val="24"/>
+          <w:szCs w:val="24"/>
+          <w:lang w:eastAsia="pt-BR"/>
+        </w:rPr>
+        <w:t>(FUTURE ELECTRONICS, 2010).</w:t>
+      </w:r>
+    </w:p>
+    <w:p>
+      <w:pPr>
+        <w:spacing w:line="240" w:lineRule="auto"/>
         <w:jc w:val="center"/>
-        <w:textAlignment w:val="baseline"/>
-      </w:pPr>
-      <w:r>
-        <w:t xml:space="preserve">Quadro </w:t>
-      </w:r>
-      <w:proofErr w:type="gramStart"/>
-      <w:r>
-        <w:t>1</w:t>
-      </w:r>
-      <w:proofErr w:type="gramEnd"/>
-      <w:r>
-        <w:t xml:space="preserve">: </w:t>
-      </w:r>
-      <w:r>
-        <w:t>Comandos de visualização e configuração do módulo Bluetooth</w:t>
-      </w:r>
-      <w:r>
-        <w:br/>
-      </w:r>
+        <w:rPr>
+          <w:rFonts w:ascii="Times New Roman" w:hAnsi="Times New Roman" w:cs="Times New Roman"/>
+          <w:sz w:val="24"/>
+          <w:szCs w:val="24"/>
+        </w:rPr>
+      </w:pPr>
+      <w:r>
+        <w:rPr>
+          <w:rFonts w:ascii="Times New Roman" w:hAnsi="Times New Roman" w:cs="Times New Roman"/>
+          <w:sz w:val="24"/>
+          <w:szCs w:val="24"/>
+        </w:rPr>
+        <w:t xml:space="preserve">Figura 8: </w:t>
+      </w:r>
+      <w:r>
+        <w:rPr>
+          <w:rFonts w:ascii="Times New Roman" w:hAnsi="Times New Roman" w:cs="Times New Roman"/>
+          <w:sz w:val="24"/>
+          <w:szCs w:val="24"/>
+        </w:rPr>
+        <w:t>Sensor LDR</w:t>
+      </w:r>
+    </w:p>
+    <w:p>
+      <w:pPr>
+        <w:spacing w:line="240" w:lineRule="auto"/>
+        <w:jc w:val="center"/>
+        <w:rPr>
+          <w:b/>
+        </w:rPr>
+      </w:pPr>
       <w:r>
         <w:rPr>
           <w:noProof/>
+          <w:lang w:eastAsia="pt-BR"/>
         </w:rPr>
         <w:drawing>
           <wp:inline distT="0" distB="0" distL="0" distR="0">
-            <wp:extent cx="5612130" cy="5081905"/>
-            <wp:effectExtent l="0" t="0" r="7620" b="4445"/>
-            <wp:docPr id="9" name="Imagem 9"/>
+            <wp:extent cx="1362075" cy="1819275"/>
+            <wp:effectExtent l="0" t="0" r="9525" b="9525"/>
+            <wp:docPr id="6" name="Imagem 6"/>
             <wp:cNvGraphicFramePr>
               <a:graphicFrameLocks xmlns:a="http://schemas.openxmlformats.org/drawingml/2006/main" noChangeAspect="1"/>
             </wp:cNvGraphicFramePr>
@@ -8257,7 +8586,7 @@
                   <pic:spPr>
                     <a:xfrm>
                       <a:off x="0" y="0"/>
-                      <a:ext cx="5612130" cy="5081905"/>
+                      <a:ext cx="1362075" cy="1819275"/>
                     </a:xfrm>
                     <a:prstGeom prst="rect">
                       <a:avLst/>
@@ -8270,77 +8599,6 @@
         </w:drawing>
       </w:r>
       <w:r>
-        <w:t xml:space="preserve">Fonte: </w:t>
-      </w:r>
-      <w:r>
-        <w:t xml:space="preserve">Web Trônico, </w:t>
-      </w:r>
-      <w:r>
-        <w:t>(</w:t>
-      </w:r>
-      <w:r>
-        <w:t>2013</w:t>
-      </w:r>
-      <w:r>
-        <w:t>)</w:t>
-      </w:r>
-      <w:r>
-        <w:t>.</w:t>
-      </w:r>
-    </w:p>
-    <w:p>
-      <w:pPr>
-        <w:pStyle w:val="NormalWeb"/>
-        <w:spacing w:before="600" w:beforeAutospacing="0" w:after="120" w:afterAutospacing="0" w:line="360" w:lineRule="auto"/>
-        <w:jc w:val="both"/>
-        <w:textAlignment w:val="baseline"/>
-        <w:rPr>
-          <w:b/>
-          <w:color w:val="000000" w:themeColor="text1"/>
-          <w:kern w:val="24"/>
-        </w:rPr>
-      </w:pPr>
-      <w:r>
-        <w:rPr>
-          <w:b/>
-          <w:color w:val="000000" w:themeColor="text1"/>
-          <w:kern w:val="24"/>
-        </w:rPr>
-        <w:lastRenderedPageBreak/>
-        <w:t>3</w:t>
-      </w:r>
-      <w:r>
-        <w:rPr>
-          <w:b/>
-          <w:color w:val="000000" w:themeColor="text1"/>
-          <w:kern w:val="24"/>
-        </w:rPr>
-        <w:t>.4.2</w:t>
-      </w:r>
-      <w:r>
-        <w:rPr>
-          <w:b/>
-          <w:color w:val="000000" w:themeColor="text1"/>
-          <w:kern w:val="24"/>
-        </w:rPr>
-        <w:t xml:space="preserve">- </w:t>
-      </w:r>
-      <w:r>
-        <w:rPr>
-          <w:b/>
-          <w:color w:val="000000" w:themeColor="text1"/>
-          <w:kern w:val="24"/>
-        </w:rPr>
-        <w:t>Sensor LDR</w:t>
-      </w:r>
-    </w:p>
-    <w:p>
-      <w:pPr>
-        <w:spacing w:before="0" w:after="0"/>
-        <w:ind w:firstLine="709"/>
-        <w:jc w:val="both"/>
-      </w:pPr>
-      <w:r>
         <w:rPr>
           <w:rFonts w:ascii="Times New Roman" w:eastAsia="Times New Roman" w:hAnsi="Times New Roman" w:cs="Times New Roman"/>
           <w:color w:val="000000"/>
@@ -8348,7 +8606,7 @@
           <w:szCs w:val="24"/>
           <w:lang w:eastAsia="pt-BR"/>
         </w:rPr>
-        <w:t>LDR (Light Dependent Resistor) é um resistor dependente da luz, funciona a partir de um pedaço de material semicondutor exposto, como o sulfureto de cádmio que altera sua resistência elétrica dependendo do nível de luminosidade, quanto mais claro menor a resistência do material. Essas células foto-resistiva tem um longo tempo de resposta exigindo um período de alguns segundo para perceber um</w:t>
+        <w:br/>
       </w:r>
       <w:r>
         <w:rPr>
@@ -8358,7 +8616,7 @@
           <w:szCs w:val="24"/>
           <w:lang w:eastAsia="pt-BR"/>
         </w:rPr>
-        <w:t>a mudança na intensidade da luz</w:t>
+        <w:t xml:space="preserve">Fonte: </w:t>
       </w:r>
       <w:r>
         <w:rPr>
@@ -8368,7 +8626,7 @@
           <w:szCs w:val="24"/>
           <w:lang w:eastAsia="pt-BR"/>
         </w:rPr>
-        <w:t xml:space="preserve"> </w:t>
+        <w:t>ROBOCORE,</w:t>
       </w:r>
       <w:r>
         <w:rPr>
@@ -8378,7 +8636,7 @@
           <w:szCs w:val="24"/>
           <w:lang w:eastAsia="pt-BR"/>
         </w:rPr>
-        <w:t>(</w:t>
+        <w:t xml:space="preserve"> </w:t>
       </w:r>
       <w:r>
         <w:rPr>
@@ -8388,7 +8646,7 @@
           <w:szCs w:val="24"/>
           <w:lang w:eastAsia="pt-BR"/>
         </w:rPr>
-        <w:t>FUTURE ELECTRONICS</w:t>
+        <w:t>(</w:t>
       </w:r>
       <w:r>
         <w:rPr>
@@ -8398,17 +8656,9 @@
           <w:szCs w:val="24"/>
           <w:lang w:eastAsia="pt-BR"/>
         </w:rPr>
-        <w:t>, 2010).</w:t>
-      </w:r>
-      <w:r>
-        <w:t xml:space="preserve"> </w:t>
-      </w:r>
-    </w:p>
-    <w:p>
-      <w:pPr>
-        <w:spacing w:before="0" w:after="0"/>
-        <w:ind w:firstLine="708"/>
-        <w:jc w:val="both"/>
+        <w:t>2013</w:t>
+      </w:r>
+      <w:r>
         <w:rPr>
           <w:rFonts w:ascii="Times New Roman" w:eastAsia="Times New Roman" w:hAnsi="Times New Roman" w:cs="Times New Roman"/>
           <w:color w:val="000000"/>
@@ -8416,255 +8666,934 @@
           <w:szCs w:val="24"/>
           <w:lang w:eastAsia="pt-BR"/>
         </w:rPr>
-      </w:pPr>
-      <w:r>
-        <w:rPr>
-          <w:rFonts w:ascii="Times New Roman" w:eastAsia="Times New Roman" w:hAnsi="Times New Roman" w:cs="Times New Roman"/>
-          <w:color w:val="000000"/>
-          <w:sz w:val="24"/>
-          <w:szCs w:val="24"/>
-          <w:lang w:eastAsia="pt-BR"/>
-        </w:rPr>
-        <w:t xml:space="preserve">A </w:t>
-      </w:r>
-      <w:r>
-        <w:rPr>
-          <w:rFonts w:ascii="Times New Roman" w:eastAsia="Times New Roman" w:hAnsi="Times New Roman" w:cs="Times New Roman"/>
-          <w:color w:val="000000"/>
-          <w:sz w:val="24"/>
-          <w:szCs w:val="24"/>
-          <w:lang w:eastAsia="pt-BR"/>
-        </w:rPr>
-        <w:t xml:space="preserve">Unidade de medida </w:t>
-      </w:r>
-      <w:r>
-        <w:rPr>
-          <w:rFonts w:ascii="Times New Roman" w:eastAsia="Times New Roman" w:hAnsi="Times New Roman" w:cs="Times New Roman"/>
-          <w:color w:val="000000"/>
-          <w:sz w:val="24"/>
-          <w:szCs w:val="24"/>
-          <w:lang w:eastAsia="pt-BR"/>
-        </w:rPr>
-        <w:t xml:space="preserve">utilizada </w:t>
-      </w:r>
-      <w:r>
-        <w:rPr>
-          <w:rFonts w:ascii="Times New Roman" w:eastAsia="Times New Roman" w:hAnsi="Times New Roman" w:cs="Times New Roman"/>
-          <w:color w:val="000000"/>
-          <w:sz w:val="24"/>
-          <w:szCs w:val="24"/>
-          <w:lang w:eastAsia="pt-BR"/>
-        </w:rPr>
-        <w:t xml:space="preserve">é o </w:t>
-      </w:r>
-      <w:r>
-        <w:rPr>
-          <w:rFonts w:ascii="Times New Roman" w:eastAsia="Times New Roman" w:hAnsi="Times New Roman" w:cs="Times New Roman"/>
-          <w:color w:val="000000"/>
-          <w:sz w:val="24"/>
-          <w:szCs w:val="24"/>
-          <w:lang w:eastAsia="pt-BR"/>
-        </w:rPr>
-        <w:t>lux, que mede a quantidade</w:t>
-      </w:r>
-      <w:r>
-        <w:rPr>
-          <w:rFonts w:ascii="Times New Roman" w:eastAsia="Times New Roman" w:hAnsi="Times New Roman" w:cs="Times New Roman"/>
-          <w:color w:val="000000"/>
-          <w:sz w:val="24"/>
-          <w:szCs w:val="24"/>
-          <w:lang w:eastAsia="pt-BR"/>
-        </w:rPr>
-        <w:t xml:space="preserve"> de energia</w:t>
-      </w:r>
-      <w:r>
-        <w:rPr>
-          <w:rFonts w:ascii="Times New Roman" w:eastAsia="Times New Roman" w:hAnsi="Times New Roman" w:cs="Times New Roman"/>
-          <w:color w:val="000000"/>
-          <w:sz w:val="24"/>
-          <w:szCs w:val="24"/>
-          <w:lang w:eastAsia="pt-BR"/>
-        </w:rPr>
-        <w:t xml:space="preserve"> da luz que chega a 1m</w:t>
+        <w:t>).</w:t>
+      </w:r>
+    </w:p>
+    <w:p>
+      <w:pPr>
+        <w:pStyle w:val="NormalWeb"/>
+        <w:spacing w:before="240" w:beforeAutospacing="0" w:after="120" w:afterAutospacing="0" w:line="360" w:lineRule="auto"/>
+        <w:jc w:val="both"/>
+        <w:textAlignment w:val="baseline"/>
+        <w:rPr>
+          <w:color w:val="000000" w:themeColor="text1"/>
+          <w:kern w:val="24"/>
+        </w:rPr>
+      </w:pPr>
+      <w:r>
+        <w:rPr>
+          <w:b/>
+          <w:color w:val="000000" w:themeColor="text1"/>
+          <w:kern w:val="24"/>
+        </w:rPr>
+        <w:t>3</w:t>
+      </w:r>
+      <w:r>
+        <w:rPr>
+          <w:b/>
+          <w:color w:val="000000" w:themeColor="text1"/>
+          <w:kern w:val="24"/>
+        </w:rPr>
+        <w:t>.4.3</w:t>
+      </w:r>
+      <w:r>
+        <w:rPr>
+          <w:b/>
+          <w:color w:val="000000" w:themeColor="text1"/>
+          <w:kern w:val="24"/>
+        </w:rPr>
+        <w:t xml:space="preserve">- </w:t>
+      </w:r>
+      <w:r>
+        <w:rPr>
+          <w:b/>
+          <w:color w:val="000000" w:themeColor="text1"/>
+          <w:kern w:val="24"/>
+        </w:rPr>
+        <w:t>Módulo Relé</w:t>
+      </w:r>
+    </w:p>
+    <w:p>
+      <w:pPr>
+        <w:pStyle w:val="NormalWeb"/>
+        <w:spacing w:before="0" w:beforeAutospacing="0" w:after="0" w:afterAutospacing="0" w:line="360" w:lineRule="auto"/>
+        <w:ind w:firstLine="709"/>
+        <w:jc w:val="both"/>
+        <w:textAlignment w:val="baseline"/>
+        <w:rPr>
+          <w:color w:val="000000" w:themeColor="text1"/>
+          <w:kern w:val="24"/>
+        </w:rPr>
+      </w:pPr>
+      <w:r>
+        <w:rPr>
+          <w:color w:val="000000" w:themeColor="text1"/>
+          <w:kern w:val="24"/>
+        </w:rPr>
+        <w:lastRenderedPageBreak/>
+        <w:t>O módulo relê para acionamento de cargas através de micro controladores como o</w:t>
+      </w:r>
+      <w:r>
+        <w:rPr>
+          <w:color w:val="000000" w:themeColor="text1"/>
+          <w:kern w:val="24"/>
+        </w:rPr>
+        <w:t xml:space="preserve"> Arduino</w:t>
+      </w:r>
+      <w:r>
+        <w:rPr>
+          <w:color w:val="000000" w:themeColor="text1"/>
+          <w:kern w:val="24"/>
+        </w:rPr>
+        <w:t>, ocorre</w:t>
+      </w:r>
+      <w:r>
+        <w:rPr>
+          <w:color w:val="000000" w:themeColor="text1"/>
+          <w:kern w:val="24"/>
+        </w:rPr>
+        <w:t xml:space="preserve"> através de </w:t>
+      </w:r>
+      <w:r>
+        <w:rPr>
+          <w:color w:val="000000" w:themeColor="text1"/>
+          <w:kern w:val="24"/>
+        </w:rPr>
+        <w:t xml:space="preserve">um sinal lógico de </w:t>
       </w:r>
       <w:proofErr w:type="gramStart"/>
       <w:r>
         <w:rPr>
-          <w:rFonts w:ascii="Times New Roman" w:eastAsia="Times New Roman" w:hAnsi="Times New Roman" w:cs="Times New Roman"/>
-          <w:color w:val="000000"/>
-          <w:sz w:val="24"/>
-          <w:szCs w:val="24"/>
-          <w:lang w:eastAsia="pt-BR"/>
-        </w:rPr>
-        <w:t>²</w:t>
+          <w:color w:val="000000" w:themeColor="text1"/>
+          <w:kern w:val="24"/>
+        </w:rPr>
+        <w:t>5</w:t>
       </w:r>
       <w:proofErr w:type="gramEnd"/>
       <w:r>
         <w:rPr>
-          <w:rFonts w:ascii="Times New Roman" w:eastAsia="Times New Roman" w:hAnsi="Times New Roman" w:cs="Times New Roman"/>
-          <w:color w:val="000000"/>
-          <w:sz w:val="24"/>
-          <w:szCs w:val="24"/>
-          <w:lang w:eastAsia="pt-BR"/>
-        </w:rPr>
-        <w:t xml:space="preserve"> de superfície por segundo. </w:t>
-      </w:r>
-      <w:r>
-        <w:rPr>
-          <w:rFonts w:ascii="Times New Roman" w:eastAsia="Times New Roman" w:hAnsi="Times New Roman" w:cs="Times New Roman"/>
-          <w:color w:val="000000"/>
-          <w:sz w:val="24"/>
-          <w:szCs w:val="24"/>
-          <w:lang w:eastAsia="pt-BR"/>
-        </w:rPr>
-        <w:t>P</w:t>
-      </w:r>
-      <w:r>
-        <w:rPr>
-          <w:rFonts w:ascii="Times New Roman" w:eastAsia="Times New Roman" w:hAnsi="Times New Roman" w:cs="Times New Roman"/>
-          <w:color w:val="000000"/>
-          <w:sz w:val="24"/>
-          <w:szCs w:val="24"/>
-          <w:lang w:eastAsia="pt-BR"/>
-        </w:rPr>
-        <w:t>ara</w:t>
-      </w:r>
-      <w:r>
-        <w:rPr>
-          <w:rFonts w:ascii="Times New Roman" w:eastAsia="Times New Roman" w:hAnsi="Times New Roman" w:cs="Times New Roman"/>
-          <w:color w:val="000000"/>
-          <w:sz w:val="24"/>
-          <w:szCs w:val="24"/>
-          <w:lang w:eastAsia="pt-BR"/>
+          <w:color w:val="000000" w:themeColor="text1"/>
+          <w:kern w:val="24"/>
+        </w:rPr>
+        <w:t xml:space="preserve"> volts. Com ess</w:t>
+      </w:r>
+      <w:r>
+        <w:rPr>
+          <w:color w:val="000000" w:themeColor="text1"/>
+          <w:kern w:val="24"/>
+        </w:rPr>
+        <w:t>e módulo é possível a</w:t>
+      </w:r>
+      <w:r>
+        <w:rPr>
+          <w:color w:val="000000" w:themeColor="text1"/>
+          <w:kern w:val="24"/>
+        </w:rPr>
+        <w:t>cionar cargas de até 5500 watts</w:t>
+      </w:r>
+      <w:r>
+        <w:rPr>
+          <w:color w:val="000000" w:themeColor="text1"/>
+          <w:kern w:val="24"/>
+        </w:rPr>
+        <w:t xml:space="preserve"> com total </w:t>
+      </w:r>
+      <w:r>
+        <w:rPr>
+          <w:color w:val="000000" w:themeColor="text1"/>
+          <w:kern w:val="24"/>
+        </w:rPr>
+        <w:t>segurança para o</w:t>
+      </w:r>
+      <w:r>
+        <w:rPr>
+          <w:color w:val="000000" w:themeColor="text1"/>
+          <w:kern w:val="24"/>
+        </w:rPr>
+        <w:t xml:space="preserve"> micro</w:t>
+      </w:r>
+      <w:r>
+        <w:rPr>
+          <w:color w:val="000000" w:themeColor="text1"/>
+          <w:kern w:val="24"/>
         </w:rPr>
         <w:t xml:space="preserve"> </w:t>
       </w:r>
       <w:r>
         <w:rPr>
-          <w:rFonts w:ascii="Times New Roman" w:eastAsia="Times New Roman" w:hAnsi="Times New Roman" w:cs="Times New Roman"/>
-          <w:color w:val="000000"/>
-          <w:sz w:val="24"/>
-          <w:szCs w:val="24"/>
-          <w:lang w:eastAsia="pt-BR"/>
-        </w:rPr>
-        <w:t xml:space="preserve">olho humano quanto maior o </w:t>
-      </w:r>
-      <w:r>
-        <w:rPr>
-          <w:rFonts w:ascii="Times New Roman" w:eastAsia="Times New Roman" w:hAnsi="Times New Roman" w:cs="Times New Roman"/>
-          <w:color w:val="000000"/>
-          <w:sz w:val="24"/>
-          <w:szCs w:val="24"/>
-          <w:lang w:eastAsia="pt-BR"/>
-        </w:rPr>
-        <w:t xml:space="preserve">lux refletido por um objeto, </w:t>
-      </w:r>
-      <w:r>
-        <w:rPr>
-          <w:rFonts w:ascii="Times New Roman" w:eastAsia="Times New Roman" w:hAnsi="Times New Roman" w:cs="Times New Roman"/>
-          <w:color w:val="000000"/>
-          <w:sz w:val="24"/>
-          <w:szCs w:val="24"/>
-          <w:lang w:eastAsia="pt-BR"/>
-        </w:rPr>
-        <w:t xml:space="preserve">melhor </w:t>
-      </w:r>
-      <w:r>
-        <w:rPr>
-          <w:rFonts w:ascii="Times New Roman" w:eastAsia="Times New Roman" w:hAnsi="Times New Roman" w:cs="Times New Roman"/>
-          <w:color w:val="000000"/>
-          <w:sz w:val="24"/>
-          <w:szCs w:val="24"/>
-          <w:lang w:eastAsia="pt-BR"/>
-        </w:rPr>
-        <w:t>pode-se</w:t>
-      </w:r>
-      <w:r>
-        <w:rPr>
-          <w:rFonts w:ascii="Times New Roman" w:eastAsia="Times New Roman" w:hAnsi="Times New Roman" w:cs="Times New Roman"/>
-          <w:color w:val="000000"/>
-          <w:sz w:val="24"/>
-          <w:szCs w:val="24"/>
-          <w:lang w:eastAsia="pt-BR"/>
+          <w:color w:val="000000" w:themeColor="text1"/>
+          <w:kern w:val="24"/>
+        </w:rPr>
+        <w:t>controlador, que fica protegido por opto</w:t>
+      </w:r>
+      <w:r>
+        <w:rPr>
+          <w:color w:val="000000" w:themeColor="text1"/>
+          <w:kern w:val="24"/>
         </w:rPr>
         <w:t xml:space="preserve"> </w:t>
       </w:r>
       <w:r>
         <w:rPr>
-          <w:rFonts w:ascii="Times New Roman" w:eastAsia="Times New Roman" w:hAnsi="Times New Roman" w:cs="Times New Roman"/>
-          <w:color w:val="000000"/>
-          <w:sz w:val="24"/>
-          <w:szCs w:val="24"/>
-          <w:lang w:eastAsia="pt-BR"/>
-        </w:rPr>
-        <w:t>enxerga-lo</w:t>
-      </w:r>
-      <w:r>
-        <w:rPr>
-          <w:rFonts w:ascii="Times New Roman" w:eastAsia="Times New Roman" w:hAnsi="Times New Roman" w:cs="Times New Roman"/>
-          <w:color w:val="000000"/>
-          <w:sz w:val="24"/>
-          <w:szCs w:val="24"/>
-          <w:lang w:eastAsia="pt-BR"/>
+          <w:color w:val="000000" w:themeColor="text1"/>
+          <w:kern w:val="24"/>
+        </w:rPr>
+        <w:t>acopladores c</w:t>
+      </w:r>
+      <w:r>
+        <w:rPr>
+          <w:color w:val="000000" w:themeColor="text1"/>
+          <w:kern w:val="24"/>
+        </w:rPr>
+        <w:t xml:space="preserve">ontra surtos de até </w:t>
+      </w:r>
+      <w:proofErr w:type="gramStart"/>
+      <w:r>
+        <w:rPr>
+          <w:color w:val="000000" w:themeColor="text1"/>
+          <w:kern w:val="24"/>
+        </w:rPr>
+        <w:t>5</w:t>
+      </w:r>
+      <w:proofErr w:type="gramEnd"/>
+      <w:r>
+        <w:rPr>
+          <w:color w:val="000000" w:themeColor="text1"/>
+          <w:kern w:val="24"/>
+        </w:rPr>
+        <w:t xml:space="preserve"> mil volts</w:t>
+      </w:r>
+      <w:r>
+        <w:rPr>
+          <w:color w:val="000000" w:themeColor="text1"/>
+          <w:kern w:val="24"/>
         </w:rPr>
         <w:t xml:space="preserve"> </w:t>
       </w:r>
       <w:r>
         <w:rPr>
-          <w:rFonts w:ascii="Times New Roman" w:eastAsia="Times New Roman" w:hAnsi="Times New Roman" w:cs="Times New Roman"/>
-          <w:color w:val="000000"/>
-          <w:sz w:val="24"/>
-          <w:szCs w:val="24"/>
-          <w:lang w:eastAsia="pt-BR"/>
-        </w:rPr>
-        <w:t>(FUTURE ELECTRONICS, 2010).</w:t>
-      </w:r>
-    </w:p>
-    <w:p>
-      <w:pPr>
-        <w:spacing w:line="240" w:lineRule="auto"/>
+          <w:color w:val="000000" w:themeColor="text1"/>
+          <w:kern w:val="24"/>
+        </w:rPr>
+        <w:t>(SERIAL LINK, 2011)</w:t>
+      </w:r>
+      <w:r>
+        <w:rPr>
+          <w:color w:val="000000" w:themeColor="text1"/>
+          <w:kern w:val="24"/>
+        </w:rPr>
+        <w:t>.</w:t>
+      </w:r>
+    </w:p>
+    <w:p>
+      <w:pPr>
+        <w:pStyle w:val="NormalWeb"/>
+        <w:spacing w:before="0" w:beforeAutospacing="0" w:after="0" w:afterAutospacing="0" w:line="360" w:lineRule="auto"/>
+        <w:ind w:firstLine="708"/>
+        <w:jc w:val="both"/>
+        <w:textAlignment w:val="baseline"/>
+        <w:rPr>
+          <w:color w:val="000000" w:themeColor="text1"/>
+          <w:kern w:val="24"/>
+        </w:rPr>
+      </w:pPr>
+      <w:r>
+        <w:rPr>
+          <w:color w:val="000000" w:themeColor="text1"/>
+          <w:kern w:val="24"/>
+        </w:rPr>
+        <w:t xml:space="preserve">As </w:t>
+      </w:r>
+      <w:r>
+        <w:rPr>
+          <w:color w:val="000000" w:themeColor="text1"/>
+          <w:kern w:val="24"/>
+        </w:rPr>
+        <w:t>Características</w:t>
+      </w:r>
+      <w:r>
+        <w:rPr>
+          <w:color w:val="000000" w:themeColor="text1"/>
+          <w:kern w:val="24"/>
+        </w:rPr>
+        <w:t xml:space="preserve"> do módulo relê são:</w:t>
+      </w:r>
+    </w:p>
+    <w:p>
+      <w:pPr>
+        <w:pStyle w:val="NormalWeb"/>
+        <w:numPr>
+          <w:ilvl w:val="0"/>
+          <w:numId w:val="11"/>
+        </w:numPr>
+        <w:spacing w:before="0" w:beforeAutospacing="0" w:after="0" w:afterAutospacing="0" w:line="360" w:lineRule="auto"/>
+        <w:jc w:val="both"/>
+        <w:textAlignment w:val="baseline"/>
+        <w:rPr>
+          <w:color w:val="000000" w:themeColor="text1"/>
+          <w:kern w:val="24"/>
+        </w:rPr>
+      </w:pPr>
+      <w:r>
+        <w:rPr>
+          <w:color w:val="000000" w:themeColor="text1"/>
+          <w:kern w:val="24"/>
+        </w:rPr>
+        <w:t>Saídas com opção Normalmente Aberto (NO) e Normalmente Fechado (NC)</w:t>
+      </w:r>
+    </w:p>
+    <w:p>
+      <w:pPr>
+        <w:pStyle w:val="NormalWeb"/>
+        <w:numPr>
+          <w:ilvl w:val="0"/>
+          <w:numId w:val="11"/>
+        </w:numPr>
+        <w:spacing w:before="0" w:beforeAutospacing="0" w:after="0" w:afterAutospacing="0" w:line="360" w:lineRule="auto"/>
+        <w:jc w:val="both"/>
+        <w:textAlignment w:val="baseline"/>
+        <w:rPr>
+          <w:color w:val="000000" w:themeColor="text1"/>
+          <w:kern w:val="24"/>
+        </w:rPr>
+      </w:pPr>
+      <w:r>
+        <w:rPr>
+          <w:color w:val="000000" w:themeColor="text1"/>
+          <w:kern w:val="24"/>
+        </w:rPr>
+        <w:t>Saídas de 5500</w:t>
+      </w:r>
+      <w:r>
+        <w:rPr>
+          <w:color w:val="000000" w:themeColor="text1"/>
+          <w:kern w:val="24"/>
+        </w:rPr>
+        <w:t xml:space="preserve"> </w:t>
+      </w:r>
+      <w:r>
+        <w:rPr>
+          <w:color w:val="000000" w:themeColor="text1"/>
+          <w:kern w:val="24"/>
+        </w:rPr>
+        <w:t>W</w:t>
+      </w:r>
+      <w:r>
+        <w:rPr>
+          <w:color w:val="000000" w:themeColor="text1"/>
+          <w:kern w:val="24"/>
+        </w:rPr>
+        <w:t>atts</w:t>
+      </w:r>
+      <w:r>
+        <w:rPr>
+          <w:color w:val="000000" w:themeColor="text1"/>
+          <w:kern w:val="24"/>
+        </w:rPr>
+        <w:t xml:space="preserve"> por contato (10</w:t>
+      </w:r>
+      <w:r>
+        <w:rPr>
+          <w:color w:val="000000" w:themeColor="text1"/>
+          <w:kern w:val="24"/>
+        </w:rPr>
+        <w:t xml:space="preserve"> </w:t>
+      </w:r>
+      <w:r>
+        <w:rPr>
+          <w:color w:val="000000" w:themeColor="text1"/>
+          <w:kern w:val="24"/>
+        </w:rPr>
+        <w:t>A</w:t>
+      </w:r>
+      <w:r>
+        <w:rPr>
+          <w:color w:val="000000" w:themeColor="text1"/>
+          <w:kern w:val="24"/>
+        </w:rPr>
+        <w:t>mpère</w:t>
+      </w:r>
+      <w:r>
+        <w:rPr>
+          <w:color w:val="000000" w:themeColor="text1"/>
+          <w:kern w:val="24"/>
+        </w:rPr>
+        <w:t xml:space="preserve"> em 110</w:t>
+      </w:r>
+      <w:r>
+        <w:rPr>
+          <w:color w:val="000000" w:themeColor="text1"/>
+          <w:kern w:val="24"/>
+        </w:rPr>
+        <w:t xml:space="preserve"> </w:t>
+      </w:r>
+      <w:r>
+        <w:rPr>
+          <w:color w:val="000000" w:themeColor="text1"/>
+          <w:kern w:val="24"/>
+        </w:rPr>
+        <w:t>V</w:t>
+      </w:r>
+      <w:r>
+        <w:rPr>
+          <w:color w:val="000000" w:themeColor="text1"/>
+          <w:kern w:val="24"/>
+        </w:rPr>
+        <w:t>olts</w:t>
+      </w:r>
+      <w:r>
+        <w:rPr>
+          <w:color w:val="000000" w:themeColor="text1"/>
+          <w:kern w:val="24"/>
+        </w:rPr>
+        <w:t xml:space="preserve"> ou </w:t>
+      </w:r>
+      <w:proofErr w:type="gramStart"/>
+      <w:r>
+        <w:rPr>
+          <w:color w:val="000000" w:themeColor="text1"/>
+          <w:kern w:val="24"/>
+        </w:rPr>
+        <w:t>7</w:t>
+      </w:r>
+      <w:proofErr w:type="gramEnd"/>
+      <w:r>
+        <w:rPr>
+          <w:color w:val="000000" w:themeColor="text1"/>
+          <w:kern w:val="24"/>
+        </w:rPr>
+        <w:t xml:space="preserve"> </w:t>
+      </w:r>
+      <w:r>
+        <w:rPr>
+          <w:color w:val="000000" w:themeColor="text1"/>
+          <w:kern w:val="24"/>
+        </w:rPr>
+        <w:t>A</w:t>
+      </w:r>
+      <w:r>
+        <w:rPr>
+          <w:color w:val="000000" w:themeColor="text1"/>
+          <w:kern w:val="24"/>
+        </w:rPr>
+        <w:t>mpère</w:t>
+      </w:r>
+      <w:r>
+        <w:rPr>
+          <w:color w:val="000000" w:themeColor="text1"/>
+          <w:kern w:val="24"/>
+        </w:rPr>
+        <w:t xml:space="preserve"> em 220</w:t>
+      </w:r>
+      <w:r>
+        <w:rPr>
+          <w:color w:val="000000" w:themeColor="text1"/>
+          <w:kern w:val="24"/>
+        </w:rPr>
+        <w:t xml:space="preserve"> </w:t>
+      </w:r>
+      <w:r>
+        <w:rPr>
+          <w:color w:val="000000" w:themeColor="text1"/>
+          <w:kern w:val="24"/>
+        </w:rPr>
+        <w:t>V</w:t>
+      </w:r>
+      <w:r>
+        <w:rPr>
+          <w:color w:val="000000" w:themeColor="text1"/>
+          <w:kern w:val="24"/>
+        </w:rPr>
+        <w:t>olts</w:t>
+      </w:r>
+      <w:r>
+        <w:rPr>
+          <w:color w:val="000000" w:themeColor="text1"/>
+          <w:kern w:val="24"/>
+        </w:rPr>
+        <w:t>)</w:t>
+      </w:r>
+    </w:p>
+    <w:p>
+      <w:pPr>
+        <w:pStyle w:val="NormalWeb"/>
+        <w:numPr>
+          <w:ilvl w:val="0"/>
+          <w:numId w:val="11"/>
+        </w:numPr>
+        <w:spacing w:before="0" w:beforeAutospacing="0" w:after="0" w:afterAutospacing="0" w:line="360" w:lineRule="auto"/>
+        <w:jc w:val="both"/>
+        <w:textAlignment w:val="baseline"/>
+        <w:rPr>
+          <w:color w:val="000000" w:themeColor="text1"/>
+          <w:kern w:val="24"/>
+        </w:rPr>
+      </w:pPr>
+      <w:r>
+        <w:rPr>
+          <w:color w:val="000000" w:themeColor="text1"/>
+          <w:kern w:val="24"/>
+        </w:rPr>
+        <w:t>Proteção por opto</w:t>
+      </w:r>
+      <w:r>
+        <w:rPr>
+          <w:color w:val="000000" w:themeColor="text1"/>
+          <w:kern w:val="24"/>
+        </w:rPr>
+        <w:t xml:space="preserve"> </w:t>
+      </w:r>
+      <w:r>
+        <w:rPr>
+          <w:color w:val="000000" w:themeColor="text1"/>
+          <w:kern w:val="24"/>
+        </w:rPr>
+        <w:t xml:space="preserve">acopladores contra surtos de até </w:t>
+      </w:r>
+      <w:proofErr w:type="gramStart"/>
+      <w:r>
+        <w:rPr>
+          <w:color w:val="000000" w:themeColor="text1"/>
+          <w:kern w:val="24"/>
+        </w:rPr>
+        <w:t>5</w:t>
+      </w:r>
+      <w:proofErr w:type="gramEnd"/>
+      <w:r>
+        <w:rPr>
+          <w:color w:val="000000" w:themeColor="text1"/>
+          <w:kern w:val="24"/>
+        </w:rPr>
+        <w:t xml:space="preserve"> mil volts</w:t>
+      </w:r>
+    </w:p>
+    <w:p>
+      <w:pPr>
+        <w:pStyle w:val="NormalWeb"/>
+        <w:numPr>
+          <w:ilvl w:val="0"/>
+          <w:numId w:val="11"/>
+        </w:numPr>
+        <w:spacing w:before="0" w:beforeAutospacing="0" w:after="0" w:afterAutospacing="0" w:line="360" w:lineRule="auto"/>
+        <w:jc w:val="both"/>
+        <w:textAlignment w:val="baseline"/>
+        <w:rPr>
+          <w:color w:val="000000" w:themeColor="text1"/>
+          <w:kern w:val="24"/>
+        </w:rPr>
+      </w:pPr>
+      <w:r>
+        <w:rPr>
+          <w:color w:val="000000" w:themeColor="text1"/>
+          <w:kern w:val="24"/>
+        </w:rPr>
+        <w:t>Led indicador de acionamento da Saída</w:t>
+      </w:r>
+    </w:p>
+    <w:p>
+      <w:pPr>
+        <w:pStyle w:val="NormalWeb"/>
+        <w:numPr>
+          <w:ilvl w:val="0"/>
+          <w:numId w:val="11"/>
+        </w:numPr>
+        <w:spacing w:before="0" w:beforeAutospacing="0" w:after="0" w:afterAutospacing="0" w:line="360" w:lineRule="auto"/>
+        <w:jc w:val="both"/>
+        <w:textAlignment w:val="baseline"/>
+        <w:rPr>
+          <w:color w:val="000000" w:themeColor="text1"/>
+          <w:kern w:val="24"/>
+        </w:rPr>
+      </w:pPr>
+      <w:proofErr w:type="gramStart"/>
+      <w:r>
+        <w:rPr>
+          <w:color w:val="000000" w:themeColor="text1"/>
+          <w:kern w:val="24"/>
+        </w:rPr>
+        <w:t>Conectores parafusáveis</w:t>
+      </w:r>
+      <w:proofErr w:type="gramEnd"/>
+      <w:r>
+        <w:rPr>
+          <w:color w:val="000000" w:themeColor="text1"/>
+          <w:kern w:val="24"/>
+        </w:rPr>
+        <w:t xml:space="preserve"> para garantir uma conexão segura das cargas</w:t>
+      </w:r>
+    </w:p>
+    <w:p>
+      <w:pPr>
+        <w:pStyle w:val="NormalWeb"/>
+        <w:numPr>
+          <w:ilvl w:val="0"/>
+          <w:numId w:val="11"/>
+        </w:numPr>
+        <w:spacing w:before="0" w:beforeAutospacing="0" w:after="0" w:afterAutospacing="0" w:line="360" w:lineRule="auto"/>
+        <w:jc w:val="both"/>
+        <w:textAlignment w:val="baseline"/>
+        <w:rPr>
+          <w:color w:val="000000" w:themeColor="text1"/>
+          <w:kern w:val="24"/>
+        </w:rPr>
+      </w:pPr>
+      <w:r>
+        <w:rPr>
+          <w:color w:val="000000" w:themeColor="text1"/>
+          <w:kern w:val="24"/>
+        </w:rPr>
+        <w:t xml:space="preserve">Acionamento através de sinal lógico de </w:t>
+      </w:r>
+      <w:proofErr w:type="gramStart"/>
+      <w:r>
+        <w:rPr>
+          <w:color w:val="000000" w:themeColor="text1"/>
+          <w:kern w:val="24"/>
+        </w:rPr>
+        <w:t>5</w:t>
+      </w:r>
+      <w:proofErr w:type="gramEnd"/>
+      <w:r>
+        <w:rPr>
+          <w:color w:val="000000" w:themeColor="text1"/>
+          <w:kern w:val="24"/>
+        </w:rPr>
+        <w:t xml:space="preserve"> </w:t>
+      </w:r>
+      <w:r>
+        <w:rPr>
+          <w:color w:val="000000" w:themeColor="text1"/>
+          <w:kern w:val="24"/>
+        </w:rPr>
+        <w:t>V</w:t>
+      </w:r>
+      <w:r>
+        <w:rPr>
+          <w:color w:val="000000" w:themeColor="text1"/>
+          <w:kern w:val="24"/>
+        </w:rPr>
+        <w:t>olts</w:t>
+      </w:r>
+    </w:p>
+    <w:p>
+      <w:pPr>
+        <w:pStyle w:val="NormalWeb"/>
+        <w:numPr>
+          <w:ilvl w:val="0"/>
+          <w:numId w:val="11"/>
+        </w:numPr>
+        <w:spacing w:before="0" w:beforeAutospacing="0" w:after="0" w:afterAutospacing="0" w:line="360" w:lineRule="auto"/>
+        <w:jc w:val="both"/>
+        <w:textAlignment w:val="baseline"/>
+        <w:rPr>
+          <w:color w:val="000000" w:themeColor="text1"/>
+          <w:kern w:val="24"/>
+        </w:rPr>
+      </w:pPr>
+      <w:r>
+        <w:rPr>
+          <w:color w:val="000000" w:themeColor="text1"/>
+          <w:kern w:val="24"/>
+        </w:rPr>
+        <w:t>Regulador de Tensão de para alimentação externa de 12</w:t>
+      </w:r>
+      <w:r>
+        <w:rPr>
+          <w:color w:val="000000" w:themeColor="text1"/>
+          <w:kern w:val="24"/>
+        </w:rPr>
+        <w:t xml:space="preserve"> </w:t>
+      </w:r>
+      <w:r>
+        <w:rPr>
+          <w:color w:val="000000" w:themeColor="text1"/>
+          <w:kern w:val="24"/>
+        </w:rPr>
+        <w:t>V</w:t>
+      </w:r>
+      <w:r>
+        <w:rPr>
+          <w:color w:val="000000" w:themeColor="text1"/>
+          <w:kern w:val="24"/>
+        </w:rPr>
+        <w:t>olts</w:t>
+      </w:r>
+    </w:p>
+    <w:p>
+      <w:pPr>
+        <w:pStyle w:val="NormalWeb"/>
+        <w:numPr>
+          <w:ilvl w:val="0"/>
+          <w:numId w:val="11"/>
+        </w:numPr>
+        <w:spacing w:before="0" w:beforeAutospacing="0" w:after="0" w:afterAutospacing="0" w:line="360" w:lineRule="auto"/>
+        <w:jc w:val="both"/>
+        <w:textAlignment w:val="baseline"/>
+        <w:rPr>
+          <w:color w:val="000000" w:themeColor="text1"/>
+          <w:kern w:val="24"/>
+        </w:rPr>
+      </w:pPr>
+      <w:r>
+        <w:rPr>
+          <w:color w:val="000000" w:themeColor="text1"/>
+          <w:kern w:val="24"/>
+        </w:rPr>
+        <w:t>Duas formas de alimentação</w:t>
+      </w:r>
+    </w:p>
+    <w:p>
+      <w:pPr>
+        <w:pStyle w:val="NormalWeb"/>
+        <w:numPr>
+          <w:ilvl w:val="1"/>
+          <w:numId w:val="13"/>
+        </w:numPr>
+        <w:spacing w:before="0" w:beforeAutospacing="0" w:after="0" w:afterAutospacing="0" w:line="360" w:lineRule="auto"/>
+        <w:jc w:val="both"/>
+        <w:textAlignment w:val="baseline"/>
+        <w:rPr>
+          <w:color w:val="000000" w:themeColor="text1"/>
+          <w:kern w:val="24"/>
+        </w:rPr>
+      </w:pPr>
+      <w:r>
+        <w:rPr>
+          <w:color w:val="000000" w:themeColor="text1"/>
+          <w:kern w:val="24"/>
+        </w:rPr>
+        <w:t xml:space="preserve">Através dos </w:t>
+      </w:r>
+      <w:proofErr w:type="gramStart"/>
+      <w:r>
+        <w:rPr>
+          <w:color w:val="000000" w:themeColor="text1"/>
+          <w:kern w:val="24"/>
+        </w:rPr>
+        <w:t>5</w:t>
+      </w:r>
+      <w:proofErr w:type="gramEnd"/>
+      <w:r>
+        <w:rPr>
+          <w:color w:val="000000" w:themeColor="text1"/>
+          <w:kern w:val="24"/>
+        </w:rPr>
+        <w:t xml:space="preserve"> </w:t>
+      </w:r>
+      <w:r>
+        <w:rPr>
+          <w:color w:val="000000" w:themeColor="text1"/>
+          <w:kern w:val="24"/>
+        </w:rPr>
+        <w:t>V</w:t>
+      </w:r>
+      <w:r>
+        <w:rPr>
+          <w:color w:val="000000" w:themeColor="text1"/>
+          <w:kern w:val="24"/>
+        </w:rPr>
+        <w:t>olts</w:t>
+      </w:r>
+      <w:r>
+        <w:rPr>
+          <w:color w:val="000000" w:themeColor="text1"/>
+          <w:kern w:val="24"/>
+        </w:rPr>
+        <w:t xml:space="preserve"> do Arduino</w:t>
+      </w:r>
+      <w:r>
+        <w:rPr>
+          <w:color w:val="000000" w:themeColor="text1"/>
+          <w:kern w:val="24"/>
+        </w:rPr>
+        <w:t>,</w:t>
+      </w:r>
+      <w:r>
+        <w:rPr>
+          <w:color w:val="000000" w:themeColor="text1"/>
+          <w:kern w:val="24"/>
+        </w:rPr>
+        <w:t xml:space="preserve"> ou;</w:t>
+      </w:r>
+    </w:p>
+    <w:p>
+      <w:pPr>
+        <w:pStyle w:val="NormalWeb"/>
+        <w:numPr>
+          <w:ilvl w:val="1"/>
+          <w:numId w:val="13"/>
+        </w:numPr>
+        <w:spacing w:before="0" w:beforeAutospacing="0" w:after="0" w:afterAutospacing="0" w:line="360" w:lineRule="auto"/>
+        <w:jc w:val="both"/>
+        <w:textAlignment w:val="baseline"/>
+        <w:rPr>
+          <w:color w:val="000000" w:themeColor="text1"/>
+          <w:kern w:val="24"/>
+        </w:rPr>
+      </w:pPr>
+      <w:r>
+        <w:rPr>
+          <w:color w:val="000000" w:themeColor="text1"/>
+          <w:kern w:val="24"/>
+        </w:rPr>
+        <w:t>Através dos 12</w:t>
+      </w:r>
+      <w:r>
+        <w:rPr>
+          <w:color w:val="000000" w:themeColor="text1"/>
+          <w:kern w:val="24"/>
+        </w:rPr>
+        <w:t xml:space="preserve"> </w:t>
+      </w:r>
+      <w:r>
+        <w:rPr>
+          <w:color w:val="000000" w:themeColor="text1"/>
+          <w:kern w:val="24"/>
+        </w:rPr>
+        <w:t>V</w:t>
+      </w:r>
+      <w:r>
+        <w:rPr>
+          <w:color w:val="000000" w:themeColor="text1"/>
+          <w:kern w:val="24"/>
+        </w:rPr>
+        <w:t>olts</w:t>
+      </w:r>
+      <w:r>
+        <w:rPr>
+          <w:color w:val="000000" w:themeColor="text1"/>
+          <w:kern w:val="24"/>
+        </w:rPr>
+        <w:t xml:space="preserve"> de fonte de alimentação externa</w:t>
+      </w:r>
+    </w:p>
+    <w:p>
+      <w:pPr>
+        <w:pStyle w:val="NormalWeb"/>
+        <w:numPr>
+          <w:ilvl w:val="0"/>
+          <w:numId w:val="11"/>
+        </w:numPr>
+        <w:spacing w:before="0" w:beforeAutospacing="0" w:after="0" w:afterAutospacing="0" w:line="360" w:lineRule="auto"/>
+        <w:jc w:val="both"/>
+        <w:textAlignment w:val="baseline"/>
+        <w:rPr>
+          <w:color w:val="000000" w:themeColor="text1"/>
+          <w:kern w:val="24"/>
+        </w:rPr>
+      </w:pPr>
+      <w:r>
+        <w:rPr>
+          <w:color w:val="000000" w:themeColor="text1"/>
+          <w:kern w:val="24"/>
+        </w:rPr>
+        <w:t>Com alimentação externa de 12</w:t>
+      </w:r>
+      <w:r>
+        <w:rPr>
+          <w:color w:val="000000" w:themeColor="text1"/>
+          <w:kern w:val="24"/>
+        </w:rPr>
+        <w:t xml:space="preserve"> </w:t>
+      </w:r>
+      <w:r>
+        <w:rPr>
+          <w:color w:val="000000" w:themeColor="text1"/>
+          <w:kern w:val="24"/>
+        </w:rPr>
+        <w:t>V</w:t>
+      </w:r>
+      <w:r>
+        <w:rPr>
+          <w:color w:val="000000" w:themeColor="text1"/>
+          <w:kern w:val="24"/>
+        </w:rPr>
+        <w:t xml:space="preserve">olts, </w:t>
+      </w:r>
+      <w:r>
+        <w:rPr>
+          <w:color w:val="000000" w:themeColor="text1"/>
+          <w:kern w:val="24"/>
+        </w:rPr>
+        <w:t xml:space="preserve">o módulo pode alimentar o Arduino com </w:t>
+      </w:r>
+      <w:proofErr w:type="gramStart"/>
+      <w:r>
+        <w:rPr>
+          <w:color w:val="000000" w:themeColor="text1"/>
+          <w:kern w:val="24"/>
+        </w:rPr>
+        <w:t>5</w:t>
+      </w:r>
+      <w:proofErr w:type="gramEnd"/>
+      <w:r>
+        <w:rPr>
+          <w:color w:val="000000" w:themeColor="text1"/>
+          <w:kern w:val="24"/>
+        </w:rPr>
+        <w:t xml:space="preserve"> </w:t>
+      </w:r>
+      <w:r>
+        <w:rPr>
+          <w:color w:val="000000" w:themeColor="text1"/>
+          <w:kern w:val="24"/>
+        </w:rPr>
+        <w:t>V</w:t>
+      </w:r>
+      <w:r>
+        <w:rPr>
+          <w:color w:val="000000" w:themeColor="text1"/>
+          <w:kern w:val="24"/>
+        </w:rPr>
+        <w:t>olts.</w:t>
+      </w:r>
+    </w:p>
+    <w:p>
+      <w:pPr>
+        <w:pStyle w:val="NormalWeb"/>
+        <w:spacing w:before="0" w:beforeAutospacing="0" w:after="0" w:afterAutospacing="0" w:line="360" w:lineRule="auto"/>
         <w:jc w:val="center"/>
-        <w:rPr>
-          <w:rFonts w:ascii="Times New Roman" w:hAnsi="Times New Roman" w:cs="Times New Roman"/>
-          <w:sz w:val="24"/>
-          <w:szCs w:val="24"/>
-        </w:rPr>
-      </w:pPr>
-      <w:r>
-        <w:rPr>
-          <w:rFonts w:ascii="Times New Roman" w:hAnsi="Times New Roman" w:cs="Times New Roman"/>
-          <w:sz w:val="24"/>
-          <w:szCs w:val="24"/>
-        </w:rPr>
-        <w:t xml:space="preserve">Figura 8: </w:t>
-      </w:r>
-      <w:r>
-        <w:rPr>
-          <w:rFonts w:ascii="Times New Roman" w:hAnsi="Times New Roman" w:cs="Times New Roman"/>
-          <w:sz w:val="24"/>
-          <w:szCs w:val="24"/>
-        </w:rPr>
-        <w:t>Sensor LDR</w:t>
-      </w:r>
-    </w:p>
-    <w:p>
-      <w:pPr>
-        <w:spacing w:line="240" w:lineRule="auto"/>
+        <w:textAlignment w:val="baseline"/>
+        <w:rPr>
+          <w:color w:val="000000" w:themeColor="text1"/>
+          <w:kern w:val="24"/>
+        </w:rPr>
+      </w:pPr>
+      <w:r>
+        <w:rPr>
+          <w:color w:val="000000" w:themeColor="text1"/>
+          <w:kern w:val="24"/>
+        </w:rPr>
+        <w:t xml:space="preserve">Figura 9: </w:t>
+      </w:r>
+      <w:r>
+        <w:rPr>
+          <w:color w:val="000000" w:themeColor="text1"/>
+          <w:kern w:val="24"/>
+        </w:rPr>
+        <w:t>Módulo Relê</w:t>
+      </w:r>
+    </w:p>
+    <w:p>
+      <w:pPr>
+        <w:pStyle w:val="NormalWeb"/>
+        <w:spacing w:before="0" w:beforeAutospacing="0" w:after="0" w:afterAutospacing="0" w:line="360" w:lineRule="auto"/>
         <w:jc w:val="center"/>
-        <w:rPr>
-          <w:b/>
+        <w:textAlignment w:val="baseline"/>
+        <w:rPr>
+          <w:color w:val="000000" w:themeColor="text1"/>
+          <w:kern w:val="24"/>
         </w:rPr>
       </w:pPr>
       <w:r>
         <w:rPr>
           <w:noProof/>
-          <w:lang w:eastAsia="pt-BR"/>
         </w:rPr>
         <w:drawing>
           <wp:inline distT="0" distB="0" distL="0" distR="0">
-            <wp:extent cx="1362075" cy="1819275"/>
-            <wp:effectExtent l="0" t="0" r="9525" b="9525"/>
-            <wp:docPr id="6" name="Imagem 6"/>
+            <wp:extent cx="1924050" cy="1918202"/>
+            <wp:effectExtent l="0" t="0" r="0" b="0"/>
+            <wp:docPr id="11" name="Imagem 11"/>
             <wp:cNvGraphicFramePr>
               <a:graphicFrameLocks xmlns:a="http://schemas.openxmlformats.org/drawingml/2006/main" noChangeAspect="1"/>
             </wp:cNvGraphicFramePr>
@@ -8684,1033 +9613,6 @@
                   <pic:spPr>
                     <a:xfrm>
                       <a:off x="0" y="0"/>
-                      <a:ext cx="1362075" cy="1819275"/>
-                    </a:xfrm>
-                    <a:prstGeom prst="rect">
-                      <a:avLst/>
-                    </a:prstGeom>
-                  </pic:spPr>
-                </pic:pic>
-              </a:graphicData>
-            </a:graphic>
-          </wp:inline>
-        </w:drawing>
-      </w:r>
-      <w:r>
-        <w:rPr>
-          <w:rFonts w:ascii="Times New Roman" w:eastAsia="Times New Roman" w:hAnsi="Times New Roman" w:cs="Times New Roman"/>
-          <w:color w:val="000000"/>
-          <w:sz w:val="24"/>
-          <w:szCs w:val="24"/>
-          <w:lang w:eastAsia="pt-BR"/>
-        </w:rPr>
-        <w:br/>
-      </w:r>
-      <w:r>
-        <w:rPr>
-          <w:rFonts w:ascii="Times New Roman" w:eastAsia="Times New Roman" w:hAnsi="Times New Roman" w:cs="Times New Roman"/>
-          <w:color w:val="000000"/>
-          <w:sz w:val="24"/>
-          <w:szCs w:val="24"/>
-          <w:lang w:eastAsia="pt-BR"/>
-        </w:rPr>
-        <w:t xml:space="preserve">Fonte: </w:t>
-      </w:r>
-      <w:r>
-        <w:rPr>
-          <w:rFonts w:ascii="Times New Roman" w:eastAsia="Times New Roman" w:hAnsi="Times New Roman" w:cs="Times New Roman"/>
-          <w:color w:val="000000"/>
-          <w:sz w:val="24"/>
-          <w:szCs w:val="24"/>
-          <w:lang w:eastAsia="pt-BR"/>
-        </w:rPr>
-        <w:t>ROBOCORE,</w:t>
-      </w:r>
-      <w:r>
-        <w:rPr>
-          <w:rFonts w:ascii="Times New Roman" w:eastAsia="Times New Roman" w:hAnsi="Times New Roman" w:cs="Times New Roman"/>
-          <w:color w:val="000000"/>
-          <w:sz w:val="24"/>
-          <w:szCs w:val="24"/>
-          <w:lang w:eastAsia="pt-BR"/>
-        </w:rPr>
-        <w:t xml:space="preserve"> </w:t>
-      </w:r>
-      <w:r>
-        <w:rPr>
-          <w:rFonts w:ascii="Times New Roman" w:eastAsia="Times New Roman" w:hAnsi="Times New Roman" w:cs="Times New Roman"/>
-          <w:color w:val="000000"/>
-          <w:sz w:val="24"/>
-          <w:szCs w:val="24"/>
-          <w:lang w:eastAsia="pt-BR"/>
-        </w:rPr>
-        <w:t>(</w:t>
-      </w:r>
-      <w:r>
-        <w:rPr>
-          <w:rFonts w:ascii="Times New Roman" w:eastAsia="Times New Roman" w:hAnsi="Times New Roman" w:cs="Times New Roman"/>
-          <w:color w:val="000000"/>
-          <w:sz w:val="24"/>
-          <w:szCs w:val="24"/>
-          <w:lang w:eastAsia="pt-BR"/>
-        </w:rPr>
-        <w:t>2013</w:t>
-      </w:r>
-      <w:r>
-        <w:rPr>
-          <w:rFonts w:ascii="Times New Roman" w:eastAsia="Times New Roman" w:hAnsi="Times New Roman" w:cs="Times New Roman"/>
-          <w:color w:val="000000"/>
-          <w:sz w:val="24"/>
-          <w:szCs w:val="24"/>
-          <w:lang w:eastAsia="pt-BR"/>
-        </w:rPr>
-        <w:t>).</w:t>
-      </w:r>
-    </w:p>
-    <w:p>
-      <w:pPr>
-        <w:pStyle w:val="NormalWeb"/>
-        <w:spacing w:before="240" w:beforeAutospacing="0" w:after="120" w:afterAutospacing="0" w:line="360" w:lineRule="auto"/>
-        <w:jc w:val="both"/>
-        <w:textAlignment w:val="baseline"/>
-        <w:rPr>
-          <w:color w:val="000000" w:themeColor="text1"/>
-          <w:kern w:val="24"/>
-        </w:rPr>
-      </w:pPr>
-      <w:r>
-        <w:rPr>
-          <w:b/>
-          <w:color w:val="000000" w:themeColor="text1"/>
-          <w:kern w:val="24"/>
-        </w:rPr>
-        <w:t>3</w:t>
-      </w:r>
-      <w:r>
-        <w:rPr>
-          <w:b/>
-          <w:color w:val="000000" w:themeColor="text1"/>
-          <w:kern w:val="24"/>
-        </w:rPr>
-        <w:t>.4.3</w:t>
-      </w:r>
-      <w:r>
-        <w:rPr>
-          <w:b/>
-          <w:color w:val="000000" w:themeColor="text1"/>
-          <w:kern w:val="24"/>
-        </w:rPr>
-        <w:t xml:space="preserve">- </w:t>
-      </w:r>
-      <w:r>
-        <w:rPr>
-          <w:b/>
-          <w:color w:val="000000" w:themeColor="text1"/>
-          <w:kern w:val="24"/>
-        </w:rPr>
-        <w:t>Módulo Relé</w:t>
-      </w:r>
-    </w:p>
-    <w:p>
-      <w:pPr>
-        <w:pStyle w:val="NormalWeb"/>
-        <w:spacing w:before="0" w:beforeAutospacing="0" w:after="0" w:afterAutospacing="0" w:line="360" w:lineRule="auto"/>
-        <w:ind w:firstLine="709"/>
-        <w:jc w:val="both"/>
-        <w:textAlignment w:val="baseline"/>
-        <w:rPr>
-          <w:color w:val="000000" w:themeColor="text1"/>
-          <w:kern w:val="24"/>
-        </w:rPr>
-      </w:pPr>
-      <w:r>
-        <w:rPr>
-          <w:color w:val="000000" w:themeColor="text1"/>
-          <w:kern w:val="24"/>
-        </w:rPr>
-        <w:t>O módulo relê para acionamento de cargas através de micro controladores como o</w:t>
-      </w:r>
-      <w:r>
-        <w:rPr>
-          <w:color w:val="000000" w:themeColor="text1"/>
-          <w:kern w:val="24"/>
-        </w:rPr>
-        <w:t xml:space="preserve"> Arduino</w:t>
-      </w:r>
-      <w:r>
-        <w:rPr>
-          <w:color w:val="000000" w:themeColor="text1"/>
-          <w:kern w:val="24"/>
-        </w:rPr>
-        <w:t>, ocorre</w:t>
-      </w:r>
-      <w:r>
-        <w:rPr>
-          <w:color w:val="000000" w:themeColor="text1"/>
-          <w:kern w:val="24"/>
-        </w:rPr>
-        <w:t xml:space="preserve"> através de </w:t>
-      </w:r>
-      <w:r>
-        <w:rPr>
-          <w:color w:val="000000" w:themeColor="text1"/>
-          <w:kern w:val="24"/>
-        </w:rPr>
-        <w:t xml:space="preserve">um sinal lógico de </w:t>
-      </w:r>
-      <w:proofErr w:type="gramStart"/>
-      <w:r>
-        <w:rPr>
-          <w:color w:val="000000" w:themeColor="text1"/>
-          <w:kern w:val="24"/>
-        </w:rPr>
-        <w:t>5</w:t>
-      </w:r>
-      <w:proofErr w:type="gramEnd"/>
-      <w:r>
-        <w:rPr>
-          <w:color w:val="000000" w:themeColor="text1"/>
-          <w:kern w:val="24"/>
-        </w:rPr>
-        <w:t xml:space="preserve"> volts. Com ess</w:t>
-      </w:r>
-      <w:r>
-        <w:rPr>
-          <w:color w:val="000000" w:themeColor="text1"/>
-          <w:kern w:val="24"/>
-        </w:rPr>
-        <w:t>e módulo é possível a</w:t>
-      </w:r>
-      <w:r>
-        <w:rPr>
-          <w:color w:val="000000" w:themeColor="text1"/>
-          <w:kern w:val="24"/>
-        </w:rPr>
-        <w:t>cionar cargas de até 5500 watts</w:t>
-      </w:r>
-      <w:r>
-        <w:rPr>
-          <w:color w:val="000000" w:themeColor="text1"/>
-          <w:kern w:val="24"/>
-        </w:rPr>
-        <w:t xml:space="preserve"> com total </w:t>
-      </w:r>
-      <w:r>
-        <w:rPr>
-          <w:color w:val="000000" w:themeColor="text1"/>
-          <w:kern w:val="24"/>
-        </w:rPr>
-        <w:t>segurança para o</w:t>
-      </w:r>
-      <w:r>
-        <w:rPr>
-          <w:color w:val="000000" w:themeColor="text1"/>
-          <w:kern w:val="24"/>
-        </w:rPr>
-        <w:t xml:space="preserve"> micro</w:t>
-      </w:r>
-      <w:r>
-        <w:rPr>
-          <w:color w:val="000000" w:themeColor="text1"/>
-          <w:kern w:val="24"/>
-        </w:rPr>
-        <w:t xml:space="preserve"> </w:t>
-      </w:r>
-      <w:r>
-        <w:rPr>
-          <w:color w:val="000000" w:themeColor="text1"/>
-          <w:kern w:val="24"/>
-        </w:rPr>
-        <w:t>controlador, que fica protegido por opto</w:t>
-      </w:r>
-      <w:r>
-        <w:rPr>
-          <w:color w:val="000000" w:themeColor="text1"/>
-          <w:kern w:val="24"/>
-        </w:rPr>
-        <w:t xml:space="preserve"> </w:t>
-      </w:r>
-      <w:r>
-        <w:rPr>
-          <w:color w:val="000000" w:themeColor="text1"/>
-          <w:kern w:val="24"/>
-        </w:rPr>
-        <w:t>acopladores c</w:t>
-      </w:r>
-      <w:r>
-        <w:rPr>
-          <w:color w:val="000000" w:themeColor="text1"/>
-          <w:kern w:val="24"/>
-        </w:rPr>
-        <w:t xml:space="preserve">ontra surtos de até </w:t>
-      </w:r>
-      <w:proofErr w:type="gramStart"/>
-      <w:r>
-        <w:rPr>
-          <w:color w:val="000000" w:themeColor="text1"/>
-          <w:kern w:val="24"/>
-        </w:rPr>
-        <w:t>5</w:t>
-      </w:r>
-      <w:proofErr w:type="gramEnd"/>
-      <w:r>
-        <w:rPr>
-          <w:color w:val="000000" w:themeColor="text1"/>
-          <w:kern w:val="24"/>
-        </w:rPr>
-        <w:t xml:space="preserve"> mil volts</w:t>
-      </w:r>
-      <w:r>
-        <w:rPr>
-          <w:color w:val="000000" w:themeColor="text1"/>
-          <w:kern w:val="24"/>
-        </w:rPr>
-        <w:t xml:space="preserve"> </w:t>
-      </w:r>
-      <w:r>
-        <w:rPr>
-          <w:color w:val="000000" w:themeColor="text1"/>
-          <w:kern w:val="24"/>
-        </w:rPr>
-        <w:t>(SERIAL LINK, 2011)</w:t>
-      </w:r>
-      <w:r>
-        <w:rPr>
-          <w:color w:val="000000" w:themeColor="text1"/>
-          <w:kern w:val="24"/>
-        </w:rPr>
-        <w:t>.</w:t>
-      </w:r>
-    </w:p>
-    <w:p>
-      <w:pPr>
-        <w:pStyle w:val="NormalWeb"/>
-        <w:spacing w:before="0" w:beforeAutospacing="0" w:after="0" w:afterAutospacing="0" w:line="360" w:lineRule="auto"/>
-        <w:ind w:firstLine="708"/>
-        <w:jc w:val="both"/>
-        <w:textAlignment w:val="baseline"/>
-        <w:rPr>
-          <w:color w:val="000000" w:themeColor="text1"/>
-          <w:kern w:val="24"/>
-        </w:rPr>
-      </w:pPr>
-      <w:r>
-        <w:rPr>
-          <w:color w:val="000000" w:themeColor="text1"/>
-          <w:kern w:val="24"/>
-        </w:rPr>
-        <w:t xml:space="preserve">As </w:t>
-      </w:r>
-      <w:r>
-        <w:rPr>
-          <w:color w:val="000000" w:themeColor="text1"/>
-          <w:kern w:val="24"/>
-        </w:rPr>
-        <w:t>Características</w:t>
-      </w:r>
-      <w:r>
-        <w:rPr>
-          <w:color w:val="000000" w:themeColor="text1"/>
-          <w:kern w:val="24"/>
-        </w:rPr>
-        <w:t xml:space="preserve"> do módulo relê são:</w:t>
-      </w:r>
-    </w:p>
-    <w:p>
-      <w:pPr>
-        <w:pStyle w:val="NormalWeb"/>
-        <w:numPr>
-          <w:ilvl w:val="0"/>
-          <w:numId w:val="11"/>
-        </w:numPr>
-        <w:spacing w:before="0" w:beforeAutospacing="0" w:after="0" w:afterAutospacing="0" w:line="360" w:lineRule="auto"/>
-        <w:jc w:val="both"/>
-        <w:textAlignment w:val="baseline"/>
-        <w:rPr>
-          <w:color w:val="000000" w:themeColor="text1"/>
-          <w:kern w:val="24"/>
-        </w:rPr>
-      </w:pPr>
-      <w:r>
-        <w:rPr>
-          <w:color w:val="000000" w:themeColor="text1"/>
-          <w:kern w:val="24"/>
-        </w:rPr>
-        <w:t>Saídas com opção Normalmente Aberto (NO) e Normalmente Fechado (NC)</w:t>
-      </w:r>
-    </w:p>
-    <w:p>
-      <w:pPr>
-        <w:pStyle w:val="NormalWeb"/>
-        <w:numPr>
-          <w:ilvl w:val="0"/>
-          <w:numId w:val="11"/>
-        </w:numPr>
-        <w:spacing w:before="0" w:beforeAutospacing="0" w:after="0" w:afterAutospacing="0" w:line="360" w:lineRule="auto"/>
-        <w:jc w:val="both"/>
-        <w:textAlignment w:val="baseline"/>
-        <w:rPr>
-          <w:color w:val="000000" w:themeColor="text1"/>
-          <w:kern w:val="24"/>
-        </w:rPr>
-      </w:pPr>
-      <w:r>
-        <w:rPr>
-          <w:color w:val="000000" w:themeColor="text1"/>
-          <w:kern w:val="24"/>
-        </w:rPr>
-        <w:t>Saídas de 5500</w:t>
-      </w:r>
-      <w:r>
-        <w:rPr>
-          <w:color w:val="000000" w:themeColor="text1"/>
-          <w:kern w:val="24"/>
-        </w:rPr>
-        <w:t xml:space="preserve"> </w:t>
-      </w:r>
-      <w:r>
-        <w:rPr>
-          <w:color w:val="000000" w:themeColor="text1"/>
-          <w:kern w:val="24"/>
-        </w:rPr>
-        <w:t>W</w:t>
-      </w:r>
-      <w:r>
-        <w:rPr>
-          <w:color w:val="000000" w:themeColor="text1"/>
-          <w:kern w:val="24"/>
-        </w:rPr>
-        <w:t>atts</w:t>
-      </w:r>
-      <w:r>
-        <w:rPr>
-          <w:color w:val="000000" w:themeColor="text1"/>
-          <w:kern w:val="24"/>
-        </w:rPr>
-        <w:t xml:space="preserve"> por contato (10</w:t>
-      </w:r>
-      <w:r>
-        <w:rPr>
-          <w:color w:val="000000" w:themeColor="text1"/>
-          <w:kern w:val="24"/>
-        </w:rPr>
-        <w:t xml:space="preserve"> </w:t>
-      </w:r>
-      <w:r>
-        <w:rPr>
-          <w:color w:val="000000" w:themeColor="text1"/>
-          <w:kern w:val="24"/>
-        </w:rPr>
-        <w:t>A</w:t>
-      </w:r>
-      <w:r>
-        <w:rPr>
-          <w:color w:val="000000" w:themeColor="text1"/>
-          <w:kern w:val="24"/>
-        </w:rPr>
-        <w:t>mpère</w:t>
-      </w:r>
-      <w:r>
-        <w:rPr>
-          <w:color w:val="000000" w:themeColor="text1"/>
-          <w:kern w:val="24"/>
-        </w:rPr>
-        <w:t xml:space="preserve"> em 110</w:t>
-      </w:r>
-      <w:r>
-        <w:rPr>
-          <w:color w:val="000000" w:themeColor="text1"/>
-          <w:kern w:val="24"/>
-        </w:rPr>
-        <w:t xml:space="preserve"> </w:t>
-      </w:r>
-      <w:r>
-        <w:rPr>
-          <w:color w:val="000000" w:themeColor="text1"/>
-          <w:kern w:val="24"/>
-        </w:rPr>
-        <w:t>V</w:t>
-      </w:r>
-      <w:r>
-        <w:rPr>
-          <w:color w:val="000000" w:themeColor="text1"/>
-          <w:kern w:val="24"/>
-        </w:rPr>
-        <w:t>olts</w:t>
-      </w:r>
-      <w:r>
-        <w:rPr>
-          <w:color w:val="000000" w:themeColor="text1"/>
-          <w:kern w:val="24"/>
-        </w:rPr>
-        <w:t xml:space="preserve"> ou </w:t>
-      </w:r>
-      <w:proofErr w:type="gramStart"/>
-      <w:r>
-        <w:rPr>
-          <w:color w:val="000000" w:themeColor="text1"/>
-          <w:kern w:val="24"/>
-        </w:rPr>
-        <w:t>7</w:t>
-      </w:r>
-      <w:proofErr w:type="gramEnd"/>
-      <w:r>
-        <w:rPr>
-          <w:color w:val="000000" w:themeColor="text1"/>
-          <w:kern w:val="24"/>
-        </w:rPr>
-        <w:t xml:space="preserve"> </w:t>
-      </w:r>
-      <w:r>
-        <w:rPr>
-          <w:color w:val="000000" w:themeColor="text1"/>
-          <w:kern w:val="24"/>
-        </w:rPr>
-        <w:t>A</w:t>
-      </w:r>
-      <w:r>
-        <w:rPr>
-          <w:color w:val="000000" w:themeColor="text1"/>
-          <w:kern w:val="24"/>
-        </w:rPr>
-        <w:t>mpère</w:t>
-      </w:r>
-      <w:r>
-        <w:rPr>
-          <w:color w:val="000000" w:themeColor="text1"/>
-          <w:kern w:val="24"/>
-        </w:rPr>
-        <w:t xml:space="preserve"> em 220</w:t>
-      </w:r>
-      <w:r>
-        <w:rPr>
-          <w:color w:val="000000" w:themeColor="text1"/>
-          <w:kern w:val="24"/>
-        </w:rPr>
-        <w:t xml:space="preserve"> </w:t>
-      </w:r>
-      <w:r>
-        <w:rPr>
-          <w:color w:val="000000" w:themeColor="text1"/>
-          <w:kern w:val="24"/>
-        </w:rPr>
-        <w:t>V</w:t>
-      </w:r>
-      <w:r>
-        <w:rPr>
-          <w:color w:val="000000" w:themeColor="text1"/>
-          <w:kern w:val="24"/>
-        </w:rPr>
-        <w:t>olts</w:t>
-      </w:r>
-      <w:r>
-        <w:rPr>
-          <w:color w:val="000000" w:themeColor="text1"/>
-          <w:kern w:val="24"/>
-        </w:rPr>
-        <w:t>)</w:t>
-      </w:r>
-    </w:p>
-    <w:p>
-      <w:pPr>
-        <w:pStyle w:val="NormalWeb"/>
-        <w:numPr>
-          <w:ilvl w:val="0"/>
-          <w:numId w:val="11"/>
-        </w:numPr>
-        <w:spacing w:before="0" w:beforeAutospacing="0" w:after="0" w:afterAutospacing="0" w:line="360" w:lineRule="auto"/>
-        <w:jc w:val="both"/>
-        <w:textAlignment w:val="baseline"/>
-        <w:rPr>
-          <w:color w:val="000000" w:themeColor="text1"/>
-          <w:kern w:val="24"/>
-        </w:rPr>
-      </w:pPr>
-      <w:r>
-        <w:rPr>
-          <w:color w:val="000000" w:themeColor="text1"/>
-          <w:kern w:val="24"/>
-        </w:rPr>
-        <w:t>Proteção por opto</w:t>
-      </w:r>
-      <w:r>
-        <w:rPr>
-          <w:color w:val="000000" w:themeColor="text1"/>
-          <w:kern w:val="24"/>
-        </w:rPr>
-        <w:t xml:space="preserve"> </w:t>
-      </w:r>
-      <w:r>
-        <w:rPr>
-          <w:color w:val="000000" w:themeColor="text1"/>
-          <w:kern w:val="24"/>
-        </w:rPr>
-        <w:t xml:space="preserve">acopladores contra surtos de até </w:t>
-      </w:r>
-      <w:proofErr w:type="gramStart"/>
-      <w:r>
-        <w:rPr>
-          <w:color w:val="000000" w:themeColor="text1"/>
-          <w:kern w:val="24"/>
-        </w:rPr>
-        <w:t>5</w:t>
-      </w:r>
-      <w:proofErr w:type="gramEnd"/>
-      <w:r>
-        <w:rPr>
-          <w:color w:val="000000" w:themeColor="text1"/>
-          <w:kern w:val="24"/>
-        </w:rPr>
-        <w:t xml:space="preserve"> mil volts</w:t>
-      </w:r>
-    </w:p>
-    <w:p>
-      <w:pPr>
-        <w:pStyle w:val="NormalWeb"/>
-        <w:numPr>
-          <w:ilvl w:val="0"/>
-          <w:numId w:val="11"/>
-        </w:numPr>
-        <w:spacing w:before="0" w:beforeAutospacing="0" w:after="0" w:afterAutospacing="0" w:line="360" w:lineRule="auto"/>
-        <w:jc w:val="both"/>
-        <w:textAlignment w:val="baseline"/>
-        <w:rPr>
-          <w:color w:val="000000" w:themeColor="text1"/>
-          <w:kern w:val="24"/>
-        </w:rPr>
-      </w:pPr>
-      <w:r>
-        <w:rPr>
-          <w:color w:val="000000" w:themeColor="text1"/>
-          <w:kern w:val="24"/>
-        </w:rPr>
-        <w:t>Led indicador de acionamento da Saída</w:t>
-      </w:r>
-    </w:p>
-    <w:p>
-      <w:pPr>
-        <w:pStyle w:val="NormalWeb"/>
-        <w:numPr>
-          <w:ilvl w:val="0"/>
-          <w:numId w:val="11"/>
-        </w:numPr>
-        <w:spacing w:before="0" w:beforeAutospacing="0" w:after="0" w:afterAutospacing="0" w:line="360" w:lineRule="auto"/>
-        <w:jc w:val="both"/>
-        <w:textAlignment w:val="baseline"/>
-        <w:rPr>
-          <w:color w:val="000000" w:themeColor="text1"/>
-          <w:kern w:val="24"/>
-        </w:rPr>
-      </w:pPr>
-      <w:proofErr w:type="gramStart"/>
-      <w:r>
-        <w:rPr>
-          <w:color w:val="000000" w:themeColor="text1"/>
-          <w:kern w:val="24"/>
-        </w:rPr>
-        <w:t>Conectores parafusáveis</w:t>
-      </w:r>
-      <w:proofErr w:type="gramEnd"/>
-      <w:r>
-        <w:rPr>
-          <w:color w:val="000000" w:themeColor="text1"/>
-          <w:kern w:val="24"/>
-        </w:rPr>
-        <w:t xml:space="preserve"> para garantir uma conexão segura das cargas</w:t>
-      </w:r>
-    </w:p>
-    <w:p>
-      <w:pPr>
-        <w:pStyle w:val="NormalWeb"/>
-        <w:numPr>
-          <w:ilvl w:val="0"/>
-          <w:numId w:val="11"/>
-        </w:numPr>
-        <w:spacing w:before="0" w:beforeAutospacing="0" w:after="0" w:afterAutospacing="0" w:line="360" w:lineRule="auto"/>
-        <w:jc w:val="both"/>
-        <w:textAlignment w:val="baseline"/>
-        <w:rPr>
-          <w:color w:val="000000" w:themeColor="text1"/>
-          <w:kern w:val="24"/>
-        </w:rPr>
-      </w:pPr>
-      <w:r>
-        <w:rPr>
-          <w:color w:val="000000" w:themeColor="text1"/>
-          <w:kern w:val="24"/>
-        </w:rPr>
-        <w:lastRenderedPageBreak/>
-        <w:t xml:space="preserve">Acionamento através de sinal lógico de </w:t>
-      </w:r>
-      <w:proofErr w:type="gramStart"/>
-      <w:r>
-        <w:rPr>
-          <w:color w:val="000000" w:themeColor="text1"/>
-          <w:kern w:val="24"/>
-        </w:rPr>
-        <w:t>5</w:t>
-      </w:r>
-      <w:proofErr w:type="gramEnd"/>
-      <w:r>
-        <w:rPr>
-          <w:color w:val="000000" w:themeColor="text1"/>
-          <w:kern w:val="24"/>
-        </w:rPr>
-        <w:t xml:space="preserve"> </w:t>
-      </w:r>
-      <w:r>
-        <w:rPr>
-          <w:color w:val="000000" w:themeColor="text1"/>
-          <w:kern w:val="24"/>
-        </w:rPr>
-        <w:t>V</w:t>
-      </w:r>
-      <w:r>
-        <w:rPr>
-          <w:color w:val="000000" w:themeColor="text1"/>
-          <w:kern w:val="24"/>
-        </w:rPr>
-        <w:t>olts</w:t>
-      </w:r>
-    </w:p>
-    <w:p>
-      <w:pPr>
-        <w:pStyle w:val="NormalWeb"/>
-        <w:numPr>
-          <w:ilvl w:val="0"/>
-          <w:numId w:val="11"/>
-        </w:numPr>
-        <w:spacing w:before="0" w:beforeAutospacing="0" w:after="0" w:afterAutospacing="0" w:line="360" w:lineRule="auto"/>
-        <w:jc w:val="both"/>
-        <w:textAlignment w:val="baseline"/>
-        <w:rPr>
-          <w:color w:val="000000" w:themeColor="text1"/>
-          <w:kern w:val="24"/>
-        </w:rPr>
-      </w:pPr>
-      <w:r>
-        <w:rPr>
-          <w:color w:val="000000" w:themeColor="text1"/>
-          <w:kern w:val="24"/>
-        </w:rPr>
-        <w:t>Regulador de Tensão de para alimentação externa de 12</w:t>
-      </w:r>
-      <w:r>
-        <w:rPr>
-          <w:color w:val="000000" w:themeColor="text1"/>
-          <w:kern w:val="24"/>
-        </w:rPr>
-        <w:t xml:space="preserve"> </w:t>
-      </w:r>
-      <w:r>
-        <w:rPr>
-          <w:color w:val="000000" w:themeColor="text1"/>
-          <w:kern w:val="24"/>
-        </w:rPr>
-        <w:t>V</w:t>
-      </w:r>
-      <w:r>
-        <w:rPr>
-          <w:color w:val="000000" w:themeColor="text1"/>
-          <w:kern w:val="24"/>
-        </w:rPr>
-        <w:t>olts</w:t>
-      </w:r>
-    </w:p>
-    <w:p>
-      <w:pPr>
-        <w:pStyle w:val="NormalWeb"/>
-        <w:numPr>
-          <w:ilvl w:val="0"/>
-          <w:numId w:val="11"/>
-        </w:numPr>
-        <w:spacing w:before="0" w:beforeAutospacing="0" w:after="0" w:afterAutospacing="0" w:line="360" w:lineRule="auto"/>
-        <w:jc w:val="both"/>
-        <w:textAlignment w:val="baseline"/>
-        <w:rPr>
-          <w:color w:val="000000" w:themeColor="text1"/>
-          <w:kern w:val="24"/>
-        </w:rPr>
-      </w:pPr>
-      <w:r>
-        <w:rPr>
-          <w:color w:val="000000" w:themeColor="text1"/>
-          <w:kern w:val="24"/>
-        </w:rPr>
-        <w:t>Duas formas de alimentação</w:t>
-      </w:r>
-    </w:p>
-    <w:p>
-      <w:pPr>
-        <w:pStyle w:val="NormalWeb"/>
-        <w:numPr>
-          <w:ilvl w:val="1"/>
-          <w:numId w:val="13"/>
-        </w:numPr>
-        <w:spacing w:before="0" w:beforeAutospacing="0" w:after="0" w:afterAutospacing="0" w:line="360" w:lineRule="auto"/>
-        <w:jc w:val="both"/>
-        <w:textAlignment w:val="baseline"/>
-        <w:rPr>
-          <w:color w:val="000000" w:themeColor="text1"/>
-          <w:kern w:val="24"/>
-        </w:rPr>
-      </w:pPr>
-      <w:r>
-        <w:rPr>
-          <w:color w:val="000000" w:themeColor="text1"/>
-          <w:kern w:val="24"/>
-        </w:rPr>
-        <w:t xml:space="preserve">Através dos </w:t>
-      </w:r>
-      <w:proofErr w:type="gramStart"/>
-      <w:r>
-        <w:rPr>
-          <w:color w:val="000000" w:themeColor="text1"/>
-          <w:kern w:val="24"/>
-        </w:rPr>
-        <w:t>5</w:t>
-      </w:r>
-      <w:proofErr w:type="gramEnd"/>
-      <w:r>
-        <w:rPr>
-          <w:color w:val="000000" w:themeColor="text1"/>
-          <w:kern w:val="24"/>
-        </w:rPr>
-        <w:t xml:space="preserve"> </w:t>
-      </w:r>
-      <w:r>
-        <w:rPr>
-          <w:color w:val="000000" w:themeColor="text1"/>
-          <w:kern w:val="24"/>
-        </w:rPr>
-        <w:t>V</w:t>
-      </w:r>
-      <w:r>
-        <w:rPr>
-          <w:color w:val="000000" w:themeColor="text1"/>
-          <w:kern w:val="24"/>
-        </w:rPr>
-        <w:t>olts</w:t>
-      </w:r>
-      <w:r>
-        <w:rPr>
-          <w:color w:val="000000" w:themeColor="text1"/>
-          <w:kern w:val="24"/>
-        </w:rPr>
-        <w:t xml:space="preserve"> do Arduino</w:t>
-      </w:r>
-      <w:r>
-        <w:rPr>
-          <w:color w:val="000000" w:themeColor="text1"/>
-          <w:kern w:val="24"/>
-        </w:rPr>
-        <w:t>,</w:t>
-      </w:r>
-      <w:r>
-        <w:rPr>
-          <w:color w:val="000000" w:themeColor="text1"/>
-          <w:kern w:val="24"/>
-        </w:rPr>
-        <w:t xml:space="preserve"> ou;</w:t>
-      </w:r>
-    </w:p>
-    <w:p>
-      <w:pPr>
-        <w:pStyle w:val="NormalWeb"/>
-        <w:numPr>
-          <w:ilvl w:val="1"/>
-          <w:numId w:val="13"/>
-        </w:numPr>
-        <w:spacing w:before="0" w:beforeAutospacing="0" w:after="0" w:afterAutospacing="0" w:line="360" w:lineRule="auto"/>
-        <w:jc w:val="both"/>
-        <w:textAlignment w:val="baseline"/>
-        <w:rPr>
-          <w:color w:val="000000" w:themeColor="text1"/>
-          <w:kern w:val="24"/>
-        </w:rPr>
-      </w:pPr>
-      <w:r>
-        <w:rPr>
-          <w:color w:val="000000" w:themeColor="text1"/>
-          <w:kern w:val="24"/>
-        </w:rPr>
-        <w:t>Através dos 12</w:t>
-      </w:r>
-      <w:r>
-        <w:rPr>
-          <w:color w:val="000000" w:themeColor="text1"/>
-          <w:kern w:val="24"/>
-        </w:rPr>
-        <w:t xml:space="preserve"> </w:t>
-      </w:r>
-      <w:r>
-        <w:rPr>
-          <w:color w:val="000000" w:themeColor="text1"/>
-          <w:kern w:val="24"/>
-        </w:rPr>
-        <w:t>V</w:t>
-      </w:r>
-      <w:r>
-        <w:rPr>
-          <w:color w:val="000000" w:themeColor="text1"/>
-          <w:kern w:val="24"/>
-        </w:rPr>
-        <w:t>olts</w:t>
-      </w:r>
-      <w:r>
-        <w:rPr>
-          <w:color w:val="000000" w:themeColor="text1"/>
-          <w:kern w:val="24"/>
-        </w:rPr>
-        <w:t xml:space="preserve"> de fonte de alimentação externa</w:t>
-      </w:r>
-    </w:p>
-    <w:p>
-      <w:pPr>
-        <w:pStyle w:val="NormalWeb"/>
-        <w:numPr>
-          <w:ilvl w:val="0"/>
-          <w:numId w:val="11"/>
-        </w:numPr>
-        <w:spacing w:before="0" w:beforeAutospacing="0" w:after="0" w:afterAutospacing="0" w:line="360" w:lineRule="auto"/>
-        <w:jc w:val="both"/>
-        <w:textAlignment w:val="baseline"/>
-        <w:rPr>
-          <w:color w:val="000000" w:themeColor="text1"/>
-          <w:kern w:val="24"/>
-        </w:rPr>
-      </w:pPr>
-      <w:r>
-        <w:rPr>
-          <w:color w:val="000000" w:themeColor="text1"/>
-          <w:kern w:val="24"/>
-        </w:rPr>
-        <w:t>Com alimentação externa de 12</w:t>
-      </w:r>
-      <w:r>
-        <w:rPr>
-          <w:color w:val="000000" w:themeColor="text1"/>
-          <w:kern w:val="24"/>
-        </w:rPr>
-        <w:t xml:space="preserve"> </w:t>
-      </w:r>
-      <w:r>
-        <w:rPr>
-          <w:color w:val="000000" w:themeColor="text1"/>
-          <w:kern w:val="24"/>
-        </w:rPr>
-        <w:t>V</w:t>
-      </w:r>
-      <w:r>
-        <w:rPr>
-          <w:color w:val="000000" w:themeColor="text1"/>
-          <w:kern w:val="24"/>
-        </w:rPr>
-        <w:t xml:space="preserve">olts, </w:t>
-      </w:r>
-      <w:r>
-        <w:rPr>
-          <w:color w:val="000000" w:themeColor="text1"/>
-          <w:kern w:val="24"/>
-        </w:rPr>
-        <w:t xml:space="preserve">o módulo pode alimentar o Arduino com </w:t>
-      </w:r>
-      <w:proofErr w:type="gramStart"/>
-      <w:r>
-        <w:rPr>
-          <w:color w:val="000000" w:themeColor="text1"/>
-          <w:kern w:val="24"/>
-        </w:rPr>
-        <w:t>5</w:t>
-      </w:r>
-      <w:proofErr w:type="gramEnd"/>
-      <w:r>
-        <w:rPr>
-          <w:color w:val="000000" w:themeColor="text1"/>
-          <w:kern w:val="24"/>
-        </w:rPr>
-        <w:t xml:space="preserve"> </w:t>
-      </w:r>
-      <w:r>
-        <w:rPr>
-          <w:color w:val="000000" w:themeColor="text1"/>
-          <w:kern w:val="24"/>
-        </w:rPr>
-        <w:t>V</w:t>
-      </w:r>
-      <w:r>
-        <w:rPr>
-          <w:color w:val="000000" w:themeColor="text1"/>
-          <w:kern w:val="24"/>
-        </w:rPr>
-        <w:t>olts.</w:t>
-      </w:r>
-    </w:p>
-    <w:p>
-      <w:pPr>
-        <w:pStyle w:val="NormalWeb"/>
-        <w:spacing w:before="0" w:beforeAutospacing="0" w:after="0" w:afterAutospacing="0" w:line="360" w:lineRule="auto"/>
-        <w:jc w:val="center"/>
-        <w:textAlignment w:val="baseline"/>
-        <w:rPr>
-          <w:color w:val="000000" w:themeColor="text1"/>
-          <w:kern w:val="24"/>
-        </w:rPr>
-      </w:pPr>
-      <w:r>
-        <w:rPr>
-          <w:color w:val="000000" w:themeColor="text1"/>
-          <w:kern w:val="24"/>
-        </w:rPr>
-        <w:t xml:space="preserve">Figura 9: </w:t>
-      </w:r>
-      <w:r>
-        <w:rPr>
-          <w:color w:val="000000" w:themeColor="text1"/>
-          <w:kern w:val="24"/>
-        </w:rPr>
-        <w:t>Módulo Relê</w:t>
-      </w:r>
-    </w:p>
-    <w:p>
-      <w:pPr>
-        <w:pStyle w:val="NormalWeb"/>
-        <w:spacing w:before="0" w:beforeAutospacing="0" w:after="0" w:afterAutospacing="0" w:line="360" w:lineRule="auto"/>
-        <w:jc w:val="center"/>
-        <w:textAlignment w:val="baseline"/>
-        <w:rPr>
-          <w:color w:val="000000" w:themeColor="text1"/>
-          <w:kern w:val="24"/>
-        </w:rPr>
-      </w:pPr>
-      <w:r>
-        <w:rPr>
-          <w:noProof/>
-        </w:rPr>
-        <w:drawing>
-          <wp:inline distT="0" distB="0" distL="0" distR="0">
-            <wp:extent cx="1924050" cy="1918202"/>
-            <wp:effectExtent l="0" t="0" r="0" b="0"/>
-            <wp:docPr id="11" name="Imagem 11"/>
-            <wp:cNvGraphicFramePr>
-              <a:graphicFrameLocks xmlns:a="http://schemas.openxmlformats.org/drawingml/2006/main" noChangeAspect="1"/>
-            </wp:cNvGraphicFramePr>
-            <a:graphic xmlns:a="http://schemas.openxmlformats.org/drawingml/2006/main">
-              <a:graphicData uri="http://schemas.openxmlformats.org/drawingml/2006/picture">
-                <pic:pic xmlns:pic="http://schemas.openxmlformats.org/drawingml/2006/picture">
-                  <pic:nvPicPr>
-                    <pic:cNvPr id="0" name=""/>
-                    <pic:cNvPicPr/>
-                  </pic:nvPicPr>
-                  <pic:blipFill>
-                    <a:blip r:embed="rId20" cstate="print"/>
-                    <a:stretch>
-                      <a:fillRect/>
-                    </a:stretch>
-                  </pic:blipFill>
-                  <pic:spPr>
-                    <a:xfrm>
-                      <a:off x="0" y="0"/>
                       <a:ext cx="1924050" cy="1918202"/>
                     </a:xfrm>
                     <a:prstGeom prst="rect">
@@ -9904,7 +9806,7 @@
           <w:szCs w:val="24"/>
         </w:rPr>
       </w:pPr>
-      <w:hyperlink r:id="rId21" w:history="1">
+      <w:hyperlink r:id="rId20" w:history="1">
         <w:r>
           <w:rPr>
             <w:rStyle w:val="Hyperlink"/>
@@ -9999,7 +9901,7 @@
         </w:rPr>
         <w:t> </w:t>
       </w:r>
-      <w:hyperlink r:id="rId22" w:history="1">
+      <w:hyperlink r:id="rId21" w:history="1">
         <w:proofErr w:type="gramStart"/>
         <w:r>
           <w:rPr>
@@ -10074,7 +9976,7 @@
         </w:rPr>
         <w:t>, consultar uma lista de dispositivos emparelhados, instanciar um </w:t>
       </w:r>
-      <w:hyperlink r:id="rId23" w:history="1">
+      <w:hyperlink r:id="rId22" w:history="1">
         <w:proofErr w:type="gramStart"/>
         <w:r>
           <w:rPr>
@@ -10099,7 +10001,7 @@
         </w:rPr>
         <w:t> usando um endereço MAC conhecido, e criar um </w:t>
       </w:r>
-      <w:hyperlink r:id="rId24" w:history="1">
+      <w:hyperlink r:id="rId23" w:history="1">
         <w:r>
           <w:rPr>
             <w:rStyle w:val="Hyperlink"/>
@@ -10140,7 +10042,7 @@
           <w:szCs w:val="24"/>
         </w:rPr>
       </w:pPr>
-      <w:hyperlink r:id="rId25" w:history="1">
+      <w:hyperlink r:id="rId24" w:history="1">
         <w:proofErr w:type="gramStart"/>
         <w:r>
           <w:rPr>
@@ -10220,7 +10122,7 @@
         </w:rPr>
         <w:t xml:space="preserve"> para requerer uma conexão com um dispositivo remoto através de um </w:t>
       </w:r>
-      <w:hyperlink r:id="rId26" w:history="1">
+      <w:hyperlink r:id="rId25" w:history="1">
         <w:proofErr w:type="gramStart"/>
         <w:r>
           <w:rPr>
@@ -10279,7 +10181,7 @@
           <w:szCs w:val="24"/>
         </w:rPr>
       </w:pPr>
-      <w:hyperlink r:id="rId27" w:history="1">
+      <w:hyperlink r:id="rId26" w:history="1">
         <w:r>
           <w:rPr>
             <w:rStyle w:val="Hyperlink"/>
@@ -10467,7 +10369,7 @@
           <w:szCs w:val="24"/>
         </w:rPr>
       </w:pPr>
-      <w:hyperlink r:id="rId28" w:history="1">
+      <w:hyperlink r:id="rId27" w:history="1">
         <w:proofErr w:type="gramStart"/>
         <w:r>
           <w:rPr>
@@ -10645,7 +10547,7 @@
         </w:rPr>
         <w:t>o </w:t>
       </w:r>
-      <w:hyperlink r:id="rId29" w:history="1">
+      <w:hyperlink r:id="rId28" w:history="1">
         <w:proofErr w:type="gramStart"/>
         <w:r>
           <w:rPr>
@@ -10696,7 +10598,7 @@
         </w:rPr>
         <w:t>m </w:t>
       </w:r>
-      <w:hyperlink r:id="rId30" w:history="1">
+      <w:hyperlink r:id="rId29" w:history="1">
         <w:r>
           <w:rPr>
             <w:rStyle w:val="Hyperlink"/>
@@ -10923,6 +10825,7 @@
           <w:color w:val="000000" w:themeColor="text1"/>
           <w:kern w:val="24"/>
         </w:rPr>
+        <w:lastRenderedPageBreak/>
         <w:drawing>
           <wp:inline distT="0" distB="0" distL="0" distR="0">
             <wp:extent cx="2676525" cy="1685925"/>
@@ -10941,7 +10844,7 @@
                     </pic:cNvPicPr>
                   </pic:nvPicPr>
                   <pic:blipFill>
-                    <a:blip r:embed="rId31" cstate="print">
+                    <a:blip r:embed="rId30" cstate="print">
                       <a:extLst>
                         <a:ext uri="{28A0092B-C50C-407E-A947-70E740481C1C}">
                           <a14:useLocalDpi xmlns:a14="http://schemas.microsoft.com/office/drawing/2010/main" val="0"/>
@@ -11221,7 +11124,6 @@
           <w:color w:val="000000" w:themeColor="text1"/>
           <w:kern w:val="24"/>
         </w:rPr>
-        <w:lastRenderedPageBreak/>
         <w:t xml:space="preserve">Segundo </w:t>
       </w:r>
       <w:r>
@@ -11439,6 +11341,7 @@
           <w:color w:val="000000" w:themeColor="text1"/>
           <w:kern w:val="24"/>
         </w:rPr>
+        <w:lastRenderedPageBreak/>
         <w:t xml:space="preserve">Figura 11: </w:t>
       </w:r>
       <w:r>
@@ -11478,7 +11381,7 @@
                     </pic:cNvPicPr>
                   </pic:nvPicPr>
                   <pic:blipFill>
-                    <a:blip r:embed="rId32" cstate="print">
+                    <a:blip r:embed="rId31" cstate="print">
                       <a:extLst>
                         <a:ext uri="{28A0092B-C50C-407E-A947-70E740481C1C}">
                           <a14:useLocalDpi xmlns:a14="http://schemas.microsoft.com/office/drawing/2010/main" val="0"/>
@@ -11638,15 +11541,7 @@
           <w:color w:val="000000" w:themeColor="text1"/>
           <w:kern w:val="24"/>
         </w:rPr>
-        <w:t xml:space="preserve"> </w:t>
-      </w:r>
-      <w:r>
-        <w:rPr>
-          <w:color w:val="000000" w:themeColor="text1"/>
-          <w:kern w:val="24"/>
-        </w:rPr>
-        <w:lastRenderedPageBreak/>
-        <w:t xml:space="preserve">para realizar a comunicação sem fio entre o Android e o </w:t>
+        <w:t xml:space="preserve"> para realizar a comunicação sem fio entre o Android e o </w:t>
       </w:r>
       <w:r>
         <w:rPr>
@@ -11927,6 +11822,7 @@
           <w:color w:val="000000" w:themeColor="text1"/>
           <w:kern w:val="24"/>
         </w:rPr>
+        <w:lastRenderedPageBreak/>
         <w:drawing>
           <wp:anchor distT="0" distB="0" distL="114300" distR="114300" simplePos="0" relativeHeight="251658240" behindDoc="1" locked="0" layoutInCell="1" allowOverlap="1">
             <wp:simplePos x="0" y="0"/>
@@ -11961,7 +11857,7 @@
                     </pic:cNvPicPr>
                   </pic:nvPicPr>
                   <pic:blipFill>
-                    <a:blip r:embed="rId33" cstate="print">
+                    <a:blip r:embed="rId32" cstate="print">
                       <a:extLst>
                         <a:ext uri="{28A0092B-C50C-407E-A947-70E740481C1C}">
                           <a14:useLocalDpi xmlns:a14="http://schemas.microsoft.com/office/drawing/2010/main" val="0"/>
@@ -12182,7 +12078,7 @@
                     </pic:cNvPicPr>
                   </pic:nvPicPr>
                   <pic:blipFill>
-                    <a:blip r:embed="rId34" cstate="print">
+                    <a:blip r:embed="rId33" cstate="print">
                       <a:extLst>
                         <a:ext uri="{28A0092B-C50C-407E-A947-70E740481C1C}">
                           <a14:useLocalDpi xmlns:a14="http://schemas.microsoft.com/office/drawing/2010/main" val="0"/>
@@ -12304,7 +12200,7 @@
                     </pic:cNvPicPr>
                   </pic:nvPicPr>
                   <pic:blipFill>
-                    <a:blip r:embed="rId35" cstate="print">
+                    <a:blip r:embed="rId34" cstate="print">
                       <a:extLst>
                         <a:ext uri="{28A0092B-C50C-407E-A947-70E740481C1C}">
                           <a14:useLocalDpi xmlns:a14="http://schemas.microsoft.com/office/drawing/2010/main" val="0"/>
@@ -12665,7 +12561,7 @@
         </w:rPr>
         <w:t xml:space="preserve"> </w:t>
       </w:r>
-      <w:hyperlink r:id="rId36" w:history="1">
+      <w:hyperlink r:id="rId35" w:history="1">
         <w:r>
           <w:rPr>
             <w:rStyle w:val="Hyperlink"/>
@@ -12739,7 +12635,7 @@
         </w:rPr>
         <w:t xml:space="preserve"> </w:t>
       </w:r>
-      <w:hyperlink r:id="rId37" w:history="1">
+      <w:hyperlink r:id="rId36" w:history="1">
         <w:r>
           <w:rPr>
             <w:rStyle w:val="Hyperlink"/>
@@ -13202,7 +13098,7 @@
         </w:rPr>
         <w:t xml:space="preserve">Disponível em: </w:t>
       </w:r>
-      <w:hyperlink r:id="rId38" w:history="1">
+      <w:hyperlink r:id="rId37" w:history="1">
         <w:r>
           <w:rPr>
             <w:rStyle w:val="Hyperlink"/>
@@ -15095,7 +14991,7 @@
         </w:rPr>
         <w:t xml:space="preserve">: </w:t>
       </w:r>
-      <w:hyperlink r:id="rId39" w:history="1">
+      <w:hyperlink r:id="rId38" w:history="1">
         <w:r>
           <w:rPr>
             <w:rStyle w:val="Hyperlink"/>
@@ -15458,7 +15354,7 @@
       </w:pPr>
     </w:p>
     <w:sectPr>
-      <w:footerReference w:type="default" r:id="rId40"/>
+      <w:footerReference w:type="default" r:id="rId39"/>
       <w:pgSz w:w="11906" w:h="16838"/>
       <w:pgMar w:top="1701" w:right="1134" w:bottom="1134" w:left="1701" w:header="709" w:footer="709" w:gutter="0"/>
       <w:cols w:space="708"/>
@@ -15523,7 +15419,7 @@
           <w:rPr>
             <w:noProof/>
           </w:rPr>
-          <w:t>1</w:t>
+          <w:t>16</w:t>
         </w:r>
         <w:r>
           <w:fldChar w:fldCharType="end"/>
@@ -18096,7 +17992,7 @@
 </file>
 
 <file path=customXml/itemProps1.xml><?xml version="1.0" encoding="utf-8"?>
-<ds:datastoreItem xmlns:ds="http://schemas.openxmlformats.org/officeDocument/2006/customXml" ds:itemID="{A2D3B2DC-7E51-4A73-B1CE-B963CFAF1461}">
+<ds:datastoreItem xmlns:ds="http://schemas.openxmlformats.org/officeDocument/2006/customXml" ds:itemID="{E4E5FE37-4DAD-43F8-930E-7BEA5F9DABC4}">
   <ds:schemaRefs>
     <ds:schemaRef ds:uri="http://schemas.openxmlformats.org/officeDocument/2006/bibliography"/>
   </ds:schemaRefs>

</xml_diff>